<commit_message>
Added info about deploying the form
git-svn-id: svn://127.0.0.1/mai@2734 521c773d-b55a-d943-8648-67ffa5d26747
</commit_message>
<xml_diff>
--- a/trunk/doc/readme_mai_4400_fix3.docx
+++ b/trunk/doc/readme_mai_4400_fix3.docx
@@ -457,14 +457,6 @@
         <w:gridCol w:w="6662"/>
       </w:tblGrid>
       <w:tr>
-        <w:tblPrEx>
-          <w:tblCellMar>
-            <w:top w:w="0" w:type="dxa"/>
-            <w:left w:w="0" w:type="dxa"/>
-            <w:bottom w:w="0" w:type="dxa"/>
-            <w:right w:w="0" w:type="dxa"/>
-          </w:tblCellMar>
-        </w:tblPrEx>
         <w:trPr>
           <w:cantSplit/>
           <w:tblHeader/>
@@ -549,14 +541,6 @@
         </w:tc>
       </w:tr>
       <w:tr>
-        <w:tblPrEx>
-          <w:tblCellMar>
-            <w:top w:w="0" w:type="dxa"/>
-            <w:left w:w="0" w:type="dxa"/>
-            <w:bottom w:w="0" w:type="dxa"/>
-            <w:right w:w="0" w:type="dxa"/>
-          </w:tblCellMar>
-        </w:tblPrEx>
         <w:trPr>
           <w:cantSplit/>
           <w:tblHeader/>
@@ -693,29 +677,12 @@
                 <w:sz w:val="16"/>
                 <w:szCs w:val="16"/>
               </w:rPr>
-              <w:t xml:space="preserve"> with the target complete date of the repair. This is being done automatically and the target date cannot be overwritten. Customer was able to overwrite this field</w:t>
-            </w:r>
-            <w:r>
-              <w:rPr>
-                <w:rFonts w:ascii="Calibri" w:hAnsi="Calibri" w:cs="Calibri"/>
-                <w:color w:val="000000"/>
-                <w:sz w:val="16"/>
-                <w:szCs w:val="16"/>
-              </w:rPr>
-              <w:t xml:space="preserve"> prior to the upgrade. </w:t>
+              <w:t xml:space="preserve"> with the target complete date of the repair. This is being done automatically and the target date cannot be overwritten. Customer was able to overwrite this field prior to the upgrade. </w:t>
             </w:r>
           </w:p>
         </w:tc>
       </w:tr>
       <w:tr>
-        <w:tblPrEx>
-          <w:tblCellMar>
-            <w:top w:w="0" w:type="dxa"/>
-            <w:left w:w="0" w:type="dxa"/>
-            <w:bottom w:w="0" w:type="dxa"/>
-            <w:right w:w="0" w:type="dxa"/>
-          </w:tblCellMar>
-        </w:tblPrEx>
         <w:trPr>
           <w:cantSplit/>
           <w:tblHeader/>
@@ -791,14 +758,6 @@
         </w:tc>
       </w:tr>
       <w:tr>
-        <w:tblPrEx>
-          <w:tblCellMar>
-            <w:top w:w="0" w:type="dxa"/>
-            <w:left w:w="0" w:type="dxa"/>
-            <w:bottom w:w="0" w:type="dxa"/>
-            <w:right w:w="0" w:type="dxa"/>
-          </w:tblCellMar>
-        </w:tblPrEx>
         <w:trPr>
           <w:cantSplit/>
           <w:tblHeader/>
@@ -864,10 +823,10 @@
               <w:spacing w:after="0" w:line="240" w:lineRule="auto"/>
               <w:ind w:left="118" w:right="96"/>
               <w:rPr>
-                <w:rFonts w:ascii="Arial" w:hAnsi="Arial" w:cs="Arial"/>
+                <w:rFonts w:ascii="Calibri" w:hAnsi="Calibri" w:cs="Calibri"/>
                 <w:color w:val="000000"/>
-                <w:sz w:val="18"/>
-                <w:szCs w:val="18"/>
+                <w:sz w:val="16"/>
+                <w:szCs w:val="16"/>
               </w:rPr>
             </w:pPr>
             <w:r>
@@ -879,24 +838,206 @@
               </w:rPr>
               <w:t>Unzip mai_4400_fix3.zip to a staging folder.</w:t>
             </w:r>
+          </w:p>
+          <w:p>
+            <w:pPr>
+              <w:keepLines/>
+              <w:widowControl w:val="0"/>
+              <w:autoSpaceDE w:val="0"/>
+              <w:autoSpaceDN w:val="0"/>
+              <w:adjustRightInd w:val="0"/>
+              <w:spacing w:after="0" w:line="240" w:lineRule="auto"/>
+              <w:ind w:left="118" w:right="96"/>
+              <w:rPr>
+                <w:rFonts w:ascii="Calibri" w:hAnsi="Calibri" w:cs="Calibri"/>
+                <w:color w:val="000000"/>
+                <w:sz w:val="16"/>
+                <w:szCs w:val="16"/>
+              </w:rPr>
+            </w:pPr>
+          </w:p>
+          <w:p>
+            <w:pPr>
+              <w:keepLines/>
+              <w:widowControl w:val="0"/>
+              <w:autoSpaceDE w:val="0"/>
+              <w:autoSpaceDN w:val="0"/>
+              <w:adjustRightInd w:val="0"/>
+              <w:spacing w:after="0" w:line="240" w:lineRule="auto"/>
+              <w:ind w:left="118" w:right="96"/>
+              <w:rPr>
+                <w:rFonts w:ascii="Calibri" w:hAnsi="Calibri" w:cs="Calibri"/>
+                <w:color w:val="000000"/>
+                <w:sz w:val="16"/>
+                <w:szCs w:val="16"/>
+              </w:rPr>
+            </w:pPr>
             <w:r>
               <w:rPr>
-                <w:rFonts w:ascii="Arial" w:hAnsi="Arial" w:cs="Arial"/>
+                <w:rFonts w:ascii="Calibri" w:hAnsi="Calibri" w:cs="Calibri"/>
                 <w:color w:val="000000"/>
-                <w:sz w:val="18"/>
-                <w:szCs w:val="18"/>
+                <w:sz w:val="16"/>
+                <w:szCs w:val="16"/>
               </w:rPr>
-              <w:br/>
+              <w:t xml:space="preserve">Go to the relevant </w:t>
             </w:r>
+            <w:proofErr w:type="spellStart"/>
             <w:r>
               <w:rPr>
-                <w:rFonts w:ascii="Arial" w:hAnsi="Arial" w:cs="Arial"/>
+                <w:rFonts w:ascii="Calibri" w:hAnsi="Calibri" w:cs="Calibri"/>
                 <w:color w:val="000000"/>
-                <w:sz w:val="18"/>
-                <w:szCs w:val="18"/>
+                <w:sz w:val="16"/>
+                <w:szCs w:val="16"/>
               </w:rPr>
-              <w:br/>
+              <w:t>exor</w:t>
             </w:r>
+            <w:proofErr w:type="spellEnd"/>
+            <w:r>
+              <w:rPr>
+                <w:rFonts w:ascii="Calibri" w:hAnsi="Calibri" w:cs="Calibri"/>
+                <w:color w:val="000000"/>
+                <w:sz w:val="16"/>
+                <w:szCs w:val="16"/>
+              </w:rPr>
+              <w:t>\bin directory on the Oracle Application Server and rename the following files:-</w:t>
+            </w:r>
+          </w:p>
+          <w:p>
+            <w:pPr>
+              <w:keepLines/>
+              <w:widowControl w:val="0"/>
+              <w:autoSpaceDE w:val="0"/>
+              <w:autoSpaceDN w:val="0"/>
+              <w:adjustRightInd w:val="0"/>
+              <w:spacing w:after="0" w:line="240" w:lineRule="auto"/>
+              <w:ind w:left="118" w:right="96"/>
+              <w:rPr>
+                <w:rFonts w:ascii="Calibri" w:hAnsi="Calibri" w:cs="Calibri"/>
+                <w:color w:val="000000"/>
+                <w:sz w:val="16"/>
+                <w:szCs w:val="16"/>
+              </w:rPr>
+            </w:pPr>
+          </w:p>
+          <w:p>
+            <w:pPr>
+              <w:keepLines/>
+              <w:widowControl w:val="0"/>
+              <w:autoSpaceDE w:val="0"/>
+              <w:autoSpaceDN w:val="0"/>
+              <w:adjustRightInd w:val="0"/>
+              <w:spacing w:after="0" w:line="240" w:lineRule="auto"/>
+              <w:ind w:left="118" w:right="96"/>
+              <w:rPr>
+                <w:rFonts w:ascii="Calibri" w:hAnsi="Calibri" w:cs="Calibri"/>
+                <w:color w:val="000000"/>
+                <w:sz w:val="16"/>
+                <w:szCs w:val="16"/>
+              </w:rPr>
+            </w:pPr>
+            <w:r>
+              <w:rPr>
+                <w:rFonts w:ascii="Calibri" w:hAnsi="Calibri" w:cs="Calibri"/>
+                <w:color w:val="000000"/>
+                <w:sz w:val="16"/>
+                <w:szCs w:val="16"/>
+              </w:rPr>
+              <w:t>mai3800.fmx to mai3800_old.fmx</w:t>
+            </w:r>
+          </w:p>
+          <w:p>
+            <w:pPr>
+              <w:keepLines/>
+              <w:widowControl w:val="0"/>
+              <w:autoSpaceDE w:val="0"/>
+              <w:autoSpaceDN w:val="0"/>
+              <w:adjustRightInd w:val="0"/>
+              <w:spacing w:after="0" w:line="240" w:lineRule="auto"/>
+              <w:ind w:left="118" w:right="96"/>
+              <w:rPr>
+                <w:rFonts w:ascii="Calibri" w:hAnsi="Calibri" w:cs="Calibri"/>
+                <w:color w:val="000000"/>
+                <w:sz w:val="16"/>
+                <w:szCs w:val="16"/>
+              </w:rPr>
+            </w:pPr>
+          </w:p>
+          <w:p>
+            <w:pPr>
+              <w:keepLines/>
+              <w:widowControl w:val="0"/>
+              <w:autoSpaceDE w:val="0"/>
+              <w:autoSpaceDN w:val="0"/>
+              <w:adjustRightInd w:val="0"/>
+              <w:spacing w:after="0" w:line="240" w:lineRule="auto"/>
+              <w:ind w:left="118" w:right="96"/>
+              <w:rPr>
+                <w:rFonts w:ascii="Calibri" w:hAnsi="Calibri" w:cs="Calibri"/>
+                <w:color w:val="000000"/>
+                <w:sz w:val="16"/>
+                <w:szCs w:val="16"/>
+              </w:rPr>
+            </w:pPr>
+            <w:r>
+              <w:rPr>
+                <w:rFonts w:ascii="Calibri" w:hAnsi="Calibri" w:cs="Calibri"/>
+                <w:color w:val="000000"/>
+                <w:sz w:val="16"/>
+                <w:szCs w:val="16"/>
+              </w:rPr>
+              <w:t>Then copy in the new version of this file from the staging folder.</w:t>
+            </w:r>
+          </w:p>
+          <w:p>
+            <w:pPr>
+              <w:keepLines/>
+              <w:widowControl w:val="0"/>
+              <w:autoSpaceDE w:val="0"/>
+              <w:autoSpaceDN w:val="0"/>
+              <w:adjustRightInd w:val="0"/>
+              <w:spacing w:after="0" w:line="240" w:lineRule="auto"/>
+              <w:ind w:left="118" w:right="96"/>
+              <w:rPr>
+                <w:rFonts w:ascii="Calibri" w:hAnsi="Calibri" w:cs="Calibri"/>
+                <w:color w:val="000000"/>
+                <w:sz w:val="16"/>
+                <w:szCs w:val="16"/>
+              </w:rPr>
+            </w:pPr>
+          </w:p>
+          <w:p>
+            <w:pPr>
+              <w:keepLines/>
+              <w:widowControl w:val="0"/>
+              <w:autoSpaceDE w:val="0"/>
+              <w:autoSpaceDN w:val="0"/>
+              <w:adjustRightInd w:val="0"/>
+              <w:spacing w:after="0" w:line="240" w:lineRule="auto"/>
+              <w:ind w:left="118" w:right="96"/>
+              <w:rPr>
+                <w:rFonts w:ascii="Calibri" w:hAnsi="Calibri" w:cs="Calibri"/>
+                <w:color w:val="000000"/>
+                <w:sz w:val="16"/>
+                <w:szCs w:val="16"/>
+              </w:rPr>
+            </w:pPr>
+          </w:p>
+          <w:p>
+            <w:pPr>
+              <w:keepLines/>
+              <w:widowControl w:val="0"/>
+              <w:autoSpaceDE w:val="0"/>
+              <w:autoSpaceDN w:val="0"/>
+              <w:adjustRightInd w:val="0"/>
+              <w:spacing w:after="0" w:line="240" w:lineRule="auto"/>
+              <w:ind w:left="118" w:right="96"/>
+              <w:rPr>
+                <w:rFonts w:ascii="Calibri" w:hAnsi="Calibri" w:cs="Calibri"/>
+                <w:color w:val="000000"/>
+                <w:sz w:val="16"/>
+                <w:szCs w:val="16"/>
+              </w:rPr>
+            </w:pPr>
             <w:r>
               <w:rPr>
                 <w:rFonts w:ascii="Calibri" w:hAnsi="Calibri" w:cs="Calibri"/>
@@ -906,15 +1047,23 @@
               </w:rPr>
               <w:t>Log onto SQL*PLUS as the Highways Owner with the staging folder as the working directory.</w:t>
             </w:r>
-            <w:r>
+          </w:p>
+          <w:p>
+            <w:pPr>
+              <w:keepLines/>
+              <w:widowControl w:val="0"/>
+              <w:autoSpaceDE w:val="0"/>
+              <w:autoSpaceDN w:val="0"/>
+              <w:adjustRightInd w:val="0"/>
+              <w:spacing w:after="0" w:line="240" w:lineRule="auto"/>
+              <w:ind w:left="118" w:right="96"/>
               <w:rPr>
-                <w:rFonts w:ascii="Arial" w:hAnsi="Arial" w:cs="Arial"/>
+                <w:rFonts w:ascii="Calibri" w:hAnsi="Calibri" w:cs="Calibri"/>
                 <w:color w:val="000000"/>
-                <w:sz w:val="18"/>
-                <w:szCs w:val="18"/>
+                <w:sz w:val="16"/>
+                <w:szCs w:val="16"/>
               </w:rPr>
-              <w:br/>
-            </w:r>
+            </w:pPr>
             <w:r>
               <w:rPr>
                 <w:rFonts w:ascii="Calibri" w:hAnsi="Calibri" w:cs="Calibri"/>
@@ -924,24 +1073,40 @@
               </w:rPr>
               <w:t>At the prompt type "START log_mai_4400_fix3.sql" and press return.</w:t>
             </w:r>
-            <w:r>
+          </w:p>
+          <w:p>
+            <w:pPr>
+              <w:keepLines/>
+              <w:widowControl w:val="0"/>
+              <w:autoSpaceDE w:val="0"/>
+              <w:autoSpaceDN w:val="0"/>
+              <w:adjustRightInd w:val="0"/>
+              <w:spacing w:after="0" w:line="240" w:lineRule="auto"/>
+              <w:ind w:left="118" w:right="96"/>
               <w:rPr>
-                <w:rFonts w:ascii="Arial" w:hAnsi="Arial" w:cs="Arial"/>
+                <w:rFonts w:ascii="Calibri" w:hAnsi="Calibri" w:cs="Calibri"/>
                 <w:color w:val="000000"/>
-                <w:sz w:val="18"/>
-                <w:szCs w:val="18"/>
+                <w:sz w:val="16"/>
+                <w:szCs w:val="16"/>
               </w:rPr>
-              <w:br/>
-            </w:r>
-            <w:r>
+            </w:pPr>
+          </w:p>
+          <w:p>
+            <w:pPr>
+              <w:keepLines/>
+              <w:widowControl w:val="0"/>
+              <w:autoSpaceDE w:val="0"/>
+              <w:autoSpaceDN w:val="0"/>
+              <w:adjustRightInd w:val="0"/>
+              <w:spacing w:after="0" w:line="240" w:lineRule="auto"/>
+              <w:ind w:left="118" w:right="96"/>
               <w:rPr>
-                <w:rFonts w:ascii="Arial" w:hAnsi="Arial" w:cs="Arial"/>
+                <w:rFonts w:ascii="Calibri" w:hAnsi="Calibri" w:cs="Calibri"/>
                 <w:color w:val="000000"/>
-                <w:sz w:val="18"/>
-                <w:szCs w:val="18"/>
+                <w:sz w:val="16"/>
+                <w:szCs w:val="16"/>
               </w:rPr>
-              <w:br/>
-            </w:r>
+            </w:pPr>
             <w:r>
               <w:rPr>
                 <w:rFonts w:ascii="Calibri" w:hAnsi="Calibri" w:cs="Calibri"/>
@@ -949,20 +1114,12 @@
                 <w:sz w:val="16"/>
                 <w:szCs w:val="16"/>
               </w:rPr>
-              <w:t xml:space="preserve">Exit SQL*PLUS. </w:t>
+              <w:t>Exit SQL*PLUS.</w:t>
             </w:r>
           </w:p>
         </w:tc>
       </w:tr>
       <w:tr>
-        <w:tblPrEx>
-          <w:tblCellMar>
-            <w:top w:w="0" w:type="dxa"/>
-            <w:left w:w="0" w:type="dxa"/>
-            <w:bottom w:w="0" w:type="dxa"/>
-            <w:right w:w="0" w:type="dxa"/>
-          </w:tblCellMar>
-        </w:tblPrEx>
         <w:trPr>
           <w:cantSplit/>
           <w:tblHeader/>
@@ -1047,14 +1204,6 @@
         </w:tc>
       </w:tr>
       <w:tr>
-        <w:tblPrEx>
-          <w:tblCellMar>
-            <w:top w:w="0" w:type="dxa"/>
-            <w:left w:w="0" w:type="dxa"/>
-            <w:bottom w:w="0" w:type="dxa"/>
-            <w:right w:w="0" w:type="dxa"/>
-          </w:tblCellMar>
-        </w:tblPrEx>
         <w:trPr>
           <w:cantSplit/>
           <w:tblHeader/>
@@ -1139,14 +1288,6 @@
         </w:tc>
       </w:tr>
       <w:tr>
-        <w:tblPrEx>
-          <w:tblCellMar>
-            <w:top w:w="0" w:type="dxa"/>
-            <w:left w:w="0" w:type="dxa"/>
-            <w:bottom w:w="0" w:type="dxa"/>
-            <w:right w:w="0" w:type="dxa"/>
-          </w:tblCellMar>
-        </w:tblPrEx>
         <w:trPr>
           <w:cantSplit/>
           <w:tblHeader/>
@@ -1231,14 +1372,6 @@
         </w:tc>
       </w:tr>
       <w:tr>
-        <w:tblPrEx>
-          <w:tblCellMar>
-            <w:top w:w="0" w:type="dxa"/>
-            <w:left w:w="0" w:type="dxa"/>
-            <w:bottom w:w="0" w:type="dxa"/>
-            <w:right w:w="0" w:type="dxa"/>
-          </w:tblCellMar>
-        </w:tblPrEx>
         <w:trPr>
           <w:cantSplit/>
           <w:tblHeader/>
@@ -1396,14 +1529,6 @@
         <w:gridCol w:w="1275"/>
       </w:tblGrid>
       <w:tr>
-        <w:tblPrEx>
-          <w:tblCellMar>
-            <w:top w:w="0" w:type="dxa"/>
-            <w:left w:w="0" w:type="dxa"/>
-            <w:bottom w:w="0" w:type="dxa"/>
-            <w:right w:w="0" w:type="dxa"/>
-          </w:tblCellMar>
-        </w:tblPrEx>
         <w:trPr>
           <w:cantSplit/>
           <w:tblHeader/>
@@ -1490,14 +1615,6 @@
         </w:tc>
       </w:tr>
       <w:tr>
-        <w:tblPrEx>
-          <w:tblCellMar>
-            <w:top w:w="0" w:type="dxa"/>
-            <w:left w:w="0" w:type="dxa"/>
-            <w:bottom w:w="0" w:type="dxa"/>
-            <w:right w:w="0" w:type="dxa"/>
-          </w:tblCellMar>
-        </w:tblPrEx>
         <w:trPr>
           <w:cantSplit/>
         </w:trPr>
@@ -1579,14 +1696,6 @@
         </w:tc>
       </w:tr>
       <w:tr>
-        <w:tblPrEx>
-          <w:tblCellMar>
-            <w:top w:w="0" w:type="dxa"/>
-            <w:left w:w="0" w:type="dxa"/>
-            <w:bottom w:w="0" w:type="dxa"/>
-            <w:right w:w="0" w:type="dxa"/>
-          </w:tblCellMar>
-        </w:tblPrEx>
         <w:trPr>
           <w:cantSplit/>
         </w:trPr>
@@ -2000,14 +2109,6 @@
         <w:gridCol w:w="1134"/>
       </w:tblGrid>
       <w:tr>
-        <w:tblPrEx>
-          <w:tblCellMar>
-            <w:top w:w="0" w:type="dxa"/>
-            <w:left w:w="0" w:type="dxa"/>
-            <w:bottom w:w="0" w:type="dxa"/>
-            <w:right w:w="0" w:type="dxa"/>
-          </w:tblCellMar>
-        </w:tblPrEx>
         <w:trPr>
           <w:cantSplit/>
           <w:tblHeader/>
@@ -2190,14 +2291,6 @@
         </w:tc>
       </w:tr>
       <w:tr>
-        <w:tblPrEx>
-          <w:tblCellMar>
-            <w:top w:w="0" w:type="dxa"/>
-            <w:left w:w="0" w:type="dxa"/>
-            <w:bottom w:w="0" w:type="dxa"/>
-            <w:right w:w="0" w:type="dxa"/>
-          </w:tblCellMar>
-        </w:tblPrEx>
         <w:trPr>
           <w:cantSplit/>
         </w:trPr>
@@ -2309,16 +2402,7 @@
                 <w:sz w:val="16"/>
                 <w:szCs w:val="16"/>
               </w:rPr>
-              <w:t>Product option UPDWOTGT has been introduced to allow for the manual update. Setting the product option to 'Y' wi</w:t>
-            </w:r>
-            <w:r>
-              <w:rPr>
-                <w:rFonts w:ascii="Calibri" w:hAnsi="Calibri" w:cs="Calibri"/>
-                <w:color w:val="000000"/>
-                <w:sz w:val="16"/>
-                <w:szCs w:val="16"/>
-              </w:rPr>
-              <w:t>ll allow manual update, otherwise the Work Order target date will be calculated, as specified in the Maintenance Manger Release notes for 4.4.0.0.</w:t>
+              <w:t>Product option UPDWOTGT has been introduced to allow for the manual update. Setting the product option to 'Y' will allow manual update, otherwise the Work Order target date will be calculated, as specified in the Maintenance Manger Release notes for 4.4.0.0.</w:t>
             </w:r>
           </w:p>
         </w:tc>
@@ -2780,16 +2864,7 @@
         <w:sz w:val="14"/>
         <w:szCs w:val="14"/>
       </w:rPr>
-      <w:t>©</w:t>
-    </w:r>
-    <w:r>
-      <w:rPr>
-        <w:rFonts w:ascii="Arial" w:hAnsi="Arial" w:cs="Arial"/>
-        <w:color w:val="000000"/>
-        <w:sz w:val="14"/>
-        <w:szCs w:val="14"/>
-      </w:rPr>
-      <w:t xml:space="preserve"> </w:t>
+      <w:t xml:space="preserve">© </w:t>
     </w:r>
     <w:r>
       <w:rPr>
@@ -8952,6 +9027,7 @@
   <w:style w:type="paragraph" w:default="1" w:styleId="Normal">
     <w:name w:val="Normal"/>
     <w:qFormat/>
+    <w:rsid w:val="009217C4"/>
   </w:style>
   <w:style w:type="character" w:default="1" w:styleId="DefaultParagraphFont">
     <w:name w:val="Default Paragraph Font"/>
@@ -9439,7 +9515,7 @@
 </file>
 
 <file path=customXml/itemProps1.xml><?xml version="1.0" encoding="utf-8"?>
-<ds:datastoreItem xmlns:ds="http://schemas.openxmlformats.org/officeDocument/2006/customXml" ds:itemID="{9112A61B-BA13-4B23-9692-8736AAB0E7EB}">
+<ds:datastoreItem xmlns:ds="http://schemas.openxmlformats.org/officeDocument/2006/customXml" ds:itemID="{5209BA35-1776-4C04-8237-7BE9682BE427}">
   <ds:schemaRefs>
     <ds:schemaRef ds:uri="http://schemas.openxmlformats.org/officeDocument/2006/bibliography"/>
   </ds:schemaRefs>

</xml_diff>

<commit_message>
New and extra modules added to the fix
git-svn-id: svn://127.0.0.1/mai@2759 521c773d-b55a-d943-8648-67ffa5d26747
</commit_message>
<xml_diff>
--- a/trunk/doc/readme_mai_4400_fix3.docx
+++ b/trunk/doc/readme_mai_4400_fix3.docx
@@ -457,6 +457,14 @@
         <w:gridCol w:w="6662"/>
       </w:tblGrid>
       <w:tr>
+        <w:tblPrEx>
+          <w:tblCellMar>
+            <w:top w:w="0" w:type="dxa"/>
+            <w:left w:w="0" w:type="dxa"/>
+            <w:bottom w:w="0" w:type="dxa"/>
+            <w:right w:w="0" w:type="dxa"/>
+          </w:tblCellMar>
+        </w:tblPrEx>
         <w:trPr>
           <w:cantSplit/>
           <w:tblHeader/>
@@ -541,6 +549,14 @@
         </w:tc>
       </w:tr>
       <w:tr>
+        <w:tblPrEx>
+          <w:tblCellMar>
+            <w:top w:w="0" w:type="dxa"/>
+            <w:left w:w="0" w:type="dxa"/>
+            <w:bottom w:w="0" w:type="dxa"/>
+            <w:right w:w="0" w:type="dxa"/>
+          </w:tblCellMar>
+        </w:tblPrEx>
         <w:trPr>
           <w:cantSplit/>
           <w:tblHeader/>
@@ -606,10 +622,10 @@
               <w:spacing w:after="0" w:line="240" w:lineRule="auto"/>
               <w:ind w:left="118" w:right="96"/>
               <w:rPr>
-                <w:rFonts w:ascii="Arial" w:hAnsi="Arial" w:cs="Arial"/>
-                <w:color w:val="000000"/>
-                <w:sz w:val="18"/>
-                <w:szCs w:val="18"/>
+                <w:rFonts w:ascii="Calibri" w:hAnsi="Calibri" w:cs="Calibri"/>
+                <w:color w:val="000000"/>
+                <w:sz w:val="16"/>
+                <w:szCs w:val="16"/>
               </w:rPr>
             </w:pPr>
             <w:r>
@@ -641,6 +657,23 @@
               </w:rPr>
               <w:t>.</w:t>
             </w:r>
+          </w:p>
+          <w:p>
+            <w:pPr>
+              <w:keepLines/>
+              <w:widowControl w:val="0"/>
+              <w:autoSpaceDE w:val="0"/>
+              <w:autoSpaceDN w:val="0"/>
+              <w:adjustRightInd w:val="0"/>
+              <w:spacing w:after="0" w:line="240" w:lineRule="auto"/>
+              <w:ind w:left="118" w:right="96"/>
+              <w:rPr>
+                <w:rFonts w:ascii="Arial" w:hAnsi="Arial" w:cs="Arial"/>
+                <w:color w:val="000000"/>
+                <w:sz w:val="18"/>
+                <w:szCs w:val="18"/>
+              </w:rPr>
+            </w:pPr>
             <w:r>
               <w:rPr>
                 <w:rFonts w:ascii="Arial" w:hAnsi="Arial" w:cs="Arial"/>
@@ -657,9 +690,8 @@
                 <w:sz w:val="16"/>
                 <w:szCs w:val="16"/>
               </w:rPr>
-              <w:t xml:space="preserve">When creating new works orders and assigning defects, the front screen is being </w:t>
+              <w:t>When creating new works orders and assigning defects, the front screen is being auto-</w:t>
             </w:r>
-            <w:proofErr w:type="spellStart"/>
             <w:r>
               <w:rPr>
                 <w:rFonts w:ascii="Calibri" w:hAnsi="Calibri" w:cs="Calibri"/>
@@ -667,9 +699,8 @@
                 <w:sz w:val="16"/>
                 <w:szCs w:val="16"/>
               </w:rPr>
-              <w:t>autopopulated</w:t>
+              <w:t>populated with the target complete date of the repair. This is being done automatically and the target date cannot be overwritten. Customer was able to overwrite this field</w:t>
             </w:r>
-            <w:proofErr w:type="spellEnd"/>
             <w:r>
               <w:rPr>
                 <w:rFonts w:ascii="Calibri" w:hAnsi="Calibri" w:cs="Calibri"/>
@@ -677,12 +708,20 @@
                 <w:sz w:val="16"/>
                 <w:szCs w:val="16"/>
               </w:rPr>
-              <w:t xml:space="preserve"> with the target complete date of the repair. This is being done automatically and the target date cannot be overwritten. Customer was able to overwrite this field prior to the upgrade. </w:t>
+              <w:t xml:space="preserve"> prior to the upgrade. </w:t>
             </w:r>
           </w:p>
         </w:tc>
       </w:tr>
       <w:tr>
+        <w:tblPrEx>
+          <w:tblCellMar>
+            <w:top w:w="0" w:type="dxa"/>
+            <w:left w:w="0" w:type="dxa"/>
+            <w:bottom w:w="0" w:type="dxa"/>
+            <w:right w:w="0" w:type="dxa"/>
+          </w:tblCellMar>
+        </w:tblPrEx>
         <w:trPr>
           <w:cantSplit/>
           <w:tblHeader/>
@@ -758,6 +797,14 @@
         </w:tc>
       </w:tr>
       <w:tr>
+        <w:tblPrEx>
+          <w:tblCellMar>
+            <w:top w:w="0" w:type="dxa"/>
+            <w:left w:w="0" w:type="dxa"/>
+            <w:bottom w:w="0" w:type="dxa"/>
+            <w:right w:w="0" w:type="dxa"/>
+          </w:tblCellMar>
+        </w:tblPrEx>
         <w:trPr>
           <w:cantSplit/>
           <w:tblHeader/>
@@ -838,40 +885,24 @@
               </w:rPr>
               <w:t>Unzip mai_4400_fix3.zip to a staging folder.</w:t>
             </w:r>
-          </w:p>
-          <w:p>
-            <w:pPr>
-              <w:keepLines/>
-              <w:widowControl w:val="0"/>
-              <w:autoSpaceDE w:val="0"/>
-              <w:autoSpaceDN w:val="0"/>
-              <w:adjustRightInd w:val="0"/>
-              <w:spacing w:after="0" w:line="240" w:lineRule="auto"/>
-              <w:ind w:left="118" w:right="96"/>
-              <w:rPr>
-                <w:rFonts w:ascii="Calibri" w:hAnsi="Calibri" w:cs="Calibri"/>
-                <w:color w:val="000000"/>
-                <w:sz w:val="16"/>
-                <w:szCs w:val="16"/>
-              </w:rPr>
-            </w:pPr>
-          </w:p>
-          <w:p>
-            <w:pPr>
-              <w:keepLines/>
-              <w:widowControl w:val="0"/>
-              <w:autoSpaceDE w:val="0"/>
-              <w:autoSpaceDN w:val="0"/>
-              <w:adjustRightInd w:val="0"/>
-              <w:spacing w:after="0" w:line="240" w:lineRule="auto"/>
-              <w:ind w:left="118" w:right="96"/>
-              <w:rPr>
-                <w:rFonts w:ascii="Calibri" w:hAnsi="Calibri" w:cs="Calibri"/>
-                <w:color w:val="000000"/>
-                <w:sz w:val="16"/>
-                <w:szCs w:val="16"/>
-              </w:rPr>
-            </w:pPr>
+            <w:r>
+              <w:rPr>
+                <w:rFonts w:ascii="Arial" w:hAnsi="Arial" w:cs="Arial"/>
+                <w:color w:val="000000"/>
+                <w:sz w:val="18"/>
+                <w:szCs w:val="18"/>
+              </w:rPr>
+              <w:br/>
+            </w:r>
+            <w:r>
+              <w:rPr>
+                <w:rFonts w:ascii="Arial" w:hAnsi="Arial" w:cs="Arial"/>
+                <w:color w:val="000000"/>
+                <w:sz w:val="18"/>
+                <w:szCs w:val="18"/>
+              </w:rPr>
+              <w:br/>
+            </w:r>
             <w:r>
               <w:rPr>
                 <w:rFonts w:ascii="Calibri" w:hAnsi="Calibri" w:cs="Calibri"/>
@@ -901,40 +932,24 @@
               </w:rPr>
               <w:t>\bin directory on the Oracle Application Server and rename the following files:-</w:t>
             </w:r>
-          </w:p>
-          <w:p>
-            <w:pPr>
-              <w:keepLines/>
-              <w:widowControl w:val="0"/>
-              <w:autoSpaceDE w:val="0"/>
-              <w:autoSpaceDN w:val="0"/>
-              <w:adjustRightInd w:val="0"/>
-              <w:spacing w:after="0" w:line="240" w:lineRule="auto"/>
-              <w:ind w:left="118" w:right="96"/>
-              <w:rPr>
-                <w:rFonts w:ascii="Calibri" w:hAnsi="Calibri" w:cs="Calibri"/>
-                <w:color w:val="000000"/>
-                <w:sz w:val="16"/>
-                <w:szCs w:val="16"/>
-              </w:rPr>
-            </w:pPr>
-          </w:p>
-          <w:p>
-            <w:pPr>
-              <w:keepLines/>
-              <w:widowControl w:val="0"/>
-              <w:autoSpaceDE w:val="0"/>
-              <w:autoSpaceDN w:val="0"/>
-              <w:adjustRightInd w:val="0"/>
-              <w:spacing w:after="0" w:line="240" w:lineRule="auto"/>
-              <w:ind w:left="118" w:right="96"/>
-              <w:rPr>
-                <w:rFonts w:ascii="Calibri" w:hAnsi="Calibri" w:cs="Calibri"/>
-                <w:color w:val="000000"/>
-                <w:sz w:val="16"/>
-                <w:szCs w:val="16"/>
-              </w:rPr>
-            </w:pPr>
+            <w:r>
+              <w:rPr>
+                <w:rFonts w:ascii="Arial" w:hAnsi="Arial" w:cs="Arial"/>
+                <w:color w:val="000000"/>
+                <w:sz w:val="18"/>
+                <w:szCs w:val="18"/>
+              </w:rPr>
+              <w:br/>
+            </w:r>
+            <w:r>
+              <w:rPr>
+                <w:rFonts w:ascii="Arial" w:hAnsi="Arial" w:cs="Arial"/>
+                <w:color w:val="000000"/>
+                <w:sz w:val="18"/>
+                <w:szCs w:val="18"/>
+              </w:rPr>
+              <w:br/>
+            </w:r>
             <w:r>
               <w:rPr>
                 <w:rFonts w:ascii="Calibri" w:hAnsi="Calibri" w:cs="Calibri"/>
@@ -961,31 +976,14 @@
                 <w:szCs w:val="16"/>
               </w:rPr>
             </w:pPr>
-          </w:p>
-          <w:p>
-            <w:pPr>
-              <w:keepLines/>
-              <w:widowControl w:val="0"/>
-              <w:autoSpaceDE w:val="0"/>
-              <w:autoSpaceDN w:val="0"/>
-              <w:adjustRightInd w:val="0"/>
-              <w:spacing w:after="0" w:line="240" w:lineRule="auto"/>
-              <w:ind w:left="118" w:right="96"/>
+            <w:r>
               <w:rPr>
                 <w:rFonts w:ascii="Calibri" w:hAnsi="Calibri" w:cs="Calibri"/>
                 <w:color w:val="000000"/>
                 <w:sz w:val="16"/>
                 <w:szCs w:val="16"/>
               </w:rPr>
-            </w:pPr>
-            <w:r>
-              <w:rPr>
-                <w:rFonts w:ascii="Calibri" w:hAnsi="Calibri" w:cs="Calibri"/>
-                <w:color w:val="000000"/>
-                <w:sz w:val="16"/>
-                <w:szCs w:val="16"/>
-              </w:rPr>
-              <w:t>Then copy in the new version of this file from the staging folder.</w:t>
+              <w:t>mai3801.fmx to mai3801_old.fmx</w:t>
             </w:r>
           </w:p>
           <w:p>
@@ -998,46 +996,59 @@
               <w:spacing w:after="0" w:line="240" w:lineRule="auto"/>
               <w:ind w:left="118" w:right="96"/>
               <w:rPr>
+                <w:rFonts w:ascii="Arial" w:hAnsi="Arial" w:cs="Arial"/>
+                <w:color w:val="000000"/>
+                <w:sz w:val="18"/>
+                <w:szCs w:val="18"/>
+              </w:rPr>
+            </w:pPr>
+            <w:proofErr w:type="gramStart"/>
+            <w:r>
+              <w:rPr>
                 <w:rFonts w:ascii="Calibri" w:hAnsi="Calibri" w:cs="Calibri"/>
                 <w:color w:val="000000"/>
                 <w:sz w:val="16"/>
                 <w:szCs w:val="16"/>
               </w:rPr>
-            </w:pPr>
-          </w:p>
-          <w:p>
-            <w:pPr>
-              <w:keepLines/>
-              <w:widowControl w:val="0"/>
-              <w:autoSpaceDE w:val="0"/>
-              <w:autoSpaceDN w:val="0"/>
-              <w:adjustRightInd w:val="0"/>
-              <w:spacing w:after="0" w:line="240" w:lineRule="auto"/>
-              <w:ind w:left="118" w:right="96"/>
+              <w:t>mai3856.fmx</w:t>
+            </w:r>
+            <w:proofErr w:type="gramEnd"/>
+            <w:r>
               <w:rPr>
                 <w:rFonts w:ascii="Calibri" w:hAnsi="Calibri" w:cs="Calibri"/>
                 <w:color w:val="000000"/>
                 <w:sz w:val="16"/>
                 <w:szCs w:val="16"/>
               </w:rPr>
-            </w:pPr>
-          </w:p>
-          <w:p>
-            <w:pPr>
-              <w:keepLines/>
-              <w:widowControl w:val="0"/>
-              <w:autoSpaceDE w:val="0"/>
-              <w:autoSpaceDN w:val="0"/>
-              <w:adjustRightInd w:val="0"/>
-              <w:spacing w:after="0" w:line="240" w:lineRule="auto"/>
-              <w:ind w:left="118" w:right="96"/>
+              <w:t xml:space="preserve"> to mai3856_old.fmx</w:t>
+            </w:r>
+            <w:r>
+              <w:rPr>
+                <w:rFonts w:ascii="Arial" w:hAnsi="Arial" w:cs="Arial"/>
+                <w:color w:val="000000"/>
+                <w:sz w:val="18"/>
+                <w:szCs w:val="18"/>
+              </w:rPr>
+              <w:br/>
+            </w:r>
+            <w:r>
+              <w:rPr>
+                <w:rFonts w:ascii="Arial" w:hAnsi="Arial" w:cs="Arial"/>
+                <w:color w:val="000000"/>
+                <w:sz w:val="18"/>
+                <w:szCs w:val="18"/>
+              </w:rPr>
+              <w:br/>
+            </w:r>
+            <w:r>
               <w:rPr>
                 <w:rFonts w:ascii="Calibri" w:hAnsi="Calibri" w:cs="Calibri"/>
                 <w:color w:val="000000"/>
                 <w:sz w:val="16"/>
                 <w:szCs w:val="16"/>
               </w:rPr>
-            </w:pPr>
+              <w:t>Then copy in the new versions of the</w:t>
+            </w:r>
             <w:r>
               <w:rPr>
                 <w:rFonts w:ascii="Calibri" w:hAnsi="Calibri" w:cs="Calibri"/>
@@ -1045,25 +1056,71 @@
                 <w:sz w:val="16"/>
                 <w:szCs w:val="16"/>
               </w:rPr>
+              <w:t>se</w:t>
+            </w:r>
+            <w:r>
+              <w:rPr>
+                <w:rFonts w:ascii="Calibri" w:hAnsi="Calibri" w:cs="Calibri"/>
+                <w:color w:val="000000"/>
+                <w:sz w:val="16"/>
+                <w:szCs w:val="16"/>
+              </w:rPr>
+              <w:t xml:space="preserve"> files</w:t>
+            </w:r>
+            <w:r>
+              <w:rPr>
+                <w:rFonts w:ascii="Calibri" w:hAnsi="Calibri" w:cs="Calibri"/>
+                <w:color w:val="000000"/>
+                <w:sz w:val="16"/>
+                <w:szCs w:val="16"/>
+              </w:rPr>
+              <w:t xml:space="preserve"> from the staging folder.</w:t>
+            </w:r>
+            <w:r>
+              <w:rPr>
+                <w:rFonts w:ascii="Arial" w:hAnsi="Arial" w:cs="Arial"/>
+                <w:color w:val="000000"/>
+                <w:sz w:val="18"/>
+                <w:szCs w:val="18"/>
+              </w:rPr>
+              <w:br/>
+            </w:r>
+            <w:r>
+              <w:rPr>
+                <w:rFonts w:ascii="Arial" w:hAnsi="Arial" w:cs="Arial"/>
+                <w:color w:val="000000"/>
+                <w:sz w:val="18"/>
+                <w:szCs w:val="18"/>
+              </w:rPr>
+              <w:br/>
+            </w:r>
+            <w:r>
+              <w:rPr>
+                <w:rFonts w:ascii="Calibri" w:hAnsi="Calibri" w:cs="Calibri"/>
+                <w:color w:val="000000"/>
+                <w:sz w:val="16"/>
+                <w:szCs w:val="16"/>
+              </w:rPr>
               <w:t>Log onto SQL*PLUS as the Highways Owner with the staging folder as the working directory.</w:t>
             </w:r>
-          </w:p>
-          <w:p>
-            <w:pPr>
-              <w:keepLines/>
-              <w:widowControl w:val="0"/>
-              <w:autoSpaceDE w:val="0"/>
-              <w:autoSpaceDN w:val="0"/>
-              <w:adjustRightInd w:val="0"/>
-              <w:spacing w:after="0" w:line="240" w:lineRule="auto"/>
-              <w:ind w:left="118" w:right="96"/>
+            <w:r>
+              <w:rPr>
+                <w:rFonts w:ascii="Arial" w:hAnsi="Arial" w:cs="Arial"/>
+                <w:color w:val="000000"/>
+                <w:sz w:val="18"/>
+                <w:szCs w:val="18"/>
+              </w:rPr>
+              <w:br/>
+            </w:r>
+            <w:r>
               <w:rPr>
                 <w:rFonts w:ascii="Calibri" w:hAnsi="Calibri" w:cs="Calibri"/>
                 <w:color w:val="000000"/>
                 <w:sz w:val="16"/>
                 <w:szCs w:val="16"/>
               </w:rPr>
-            </w:pPr>
+              <w:t xml:space="preserve">At the prompt type "START </w:t>
+            </w:r>
             <w:r>
               <w:rPr>
                 <w:rFonts w:ascii="Calibri" w:hAnsi="Calibri" w:cs="Calibri"/>
@@ -1071,55 +1128,47 @@
                 <w:sz w:val="16"/>
                 <w:szCs w:val="16"/>
               </w:rPr>
-              <w:t>At the prompt type "START log_mai_4400_fix3.sql" and press return.</w:t>
+              <w:t>mai_4400_fix3.sql" and press return.</w:t>
             </w:r>
-          </w:p>
-          <w:p>
-            <w:pPr>
-              <w:keepLines/>
-              <w:widowControl w:val="0"/>
-              <w:autoSpaceDE w:val="0"/>
-              <w:autoSpaceDN w:val="0"/>
-              <w:adjustRightInd w:val="0"/>
-              <w:spacing w:after="0" w:line="240" w:lineRule="auto"/>
-              <w:ind w:left="118" w:right="96"/>
+            <w:r>
+              <w:rPr>
+                <w:rFonts w:ascii="Arial" w:hAnsi="Arial" w:cs="Arial"/>
+                <w:color w:val="000000"/>
+                <w:sz w:val="18"/>
+                <w:szCs w:val="18"/>
+              </w:rPr>
+              <w:br/>
+            </w:r>
+            <w:r>
+              <w:rPr>
+                <w:rFonts w:ascii="Arial" w:hAnsi="Arial" w:cs="Arial"/>
+                <w:color w:val="000000"/>
+                <w:sz w:val="18"/>
+                <w:szCs w:val="18"/>
+              </w:rPr>
+              <w:br/>
+            </w:r>
+            <w:r>
               <w:rPr>
                 <w:rFonts w:ascii="Calibri" w:hAnsi="Calibri" w:cs="Calibri"/>
                 <w:color w:val="000000"/>
                 <w:sz w:val="16"/>
                 <w:szCs w:val="16"/>
               </w:rPr>
-            </w:pPr>
-          </w:p>
-          <w:p>
-            <w:pPr>
-              <w:keepLines/>
-              <w:widowControl w:val="0"/>
-              <w:autoSpaceDE w:val="0"/>
-              <w:autoSpaceDN w:val="0"/>
-              <w:adjustRightInd w:val="0"/>
-              <w:spacing w:after="0" w:line="240" w:lineRule="auto"/>
-              <w:ind w:left="118" w:right="96"/>
-              <w:rPr>
-                <w:rFonts w:ascii="Calibri" w:hAnsi="Calibri" w:cs="Calibri"/>
-                <w:color w:val="000000"/>
-                <w:sz w:val="16"/>
-                <w:szCs w:val="16"/>
-              </w:rPr>
-            </w:pPr>
-            <w:r>
-              <w:rPr>
-                <w:rFonts w:ascii="Calibri" w:hAnsi="Calibri" w:cs="Calibri"/>
-                <w:color w:val="000000"/>
-                <w:sz w:val="16"/>
-                <w:szCs w:val="16"/>
-              </w:rPr>
-              <w:t>Exit SQL*PLUS.</w:t>
+              <w:t xml:space="preserve">Exit SQL*PLUS. </w:t>
             </w:r>
           </w:p>
         </w:tc>
       </w:tr>
       <w:tr>
+        <w:tblPrEx>
+          <w:tblCellMar>
+            <w:top w:w="0" w:type="dxa"/>
+            <w:left w:w="0" w:type="dxa"/>
+            <w:bottom w:w="0" w:type="dxa"/>
+            <w:right w:w="0" w:type="dxa"/>
+          </w:tblCellMar>
+        </w:tblPrEx>
         <w:trPr>
           <w:cantSplit/>
           <w:tblHeader/>
@@ -1204,6 +1253,14 @@
         </w:tc>
       </w:tr>
       <w:tr>
+        <w:tblPrEx>
+          <w:tblCellMar>
+            <w:top w:w="0" w:type="dxa"/>
+            <w:left w:w="0" w:type="dxa"/>
+            <w:bottom w:w="0" w:type="dxa"/>
+            <w:right w:w="0" w:type="dxa"/>
+          </w:tblCellMar>
+        </w:tblPrEx>
         <w:trPr>
           <w:cantSplit/>
           <w:tblHeader/>
@@ -1288,6 +1345,14 @@
         </w:tc>
       </w:tr>
       <w:tr>
+        <w:tblPrEx>
+          <w:tblCellMar>
+            <w:top w:w="0" w:type="dxa"/>
+            <w:left w:w="0" w:type="dxa"/>
+            <w:bottom w:w="0" w:type="dxa"/>
+            <w:right w:w="0" w:type="dxa"/>
+          </w:tblCellMar>
+        </w:tblPrEx>
         <w:trPr>
           <w:cantSplit/>
           <w:tblHeader/>
@@ -1372,6 +1437,14 @@
         </w:tc>
       </w:tr>
       <w:tr>
+        <w:tblPrEx>
+          <w:tblCellMar>
+            <w:top w:w="0" w:type="dxa"/>
+            <w:left w:w="0" w:type="dxa"/>
+            <w:bottom w:w="0" w:type="dxa"/>
+            <w:right w:w="0" w:type="dxa"/>
+          </w:tblCellMar>
+        </w:tblPrEx>
         <w:trPr>
           <w:cantSplit/>
           <w:tblHeader/>
@@ -1529,6 +1602,14 @@
         <w:gridCol w:w="1275"/>
       </w:tblGrid>
       <w:tr>
+        <w:tblPrEx>
+          <w:tblCellMar>
+            <w:top w:w="0" w:type="dxa"/>
+            <w:left w:w="0" w:type="dxa"/>
+            <w:bottom w:w="0" w:type="dxa"/>
+            <w:right w:w="0" w:type="dxa"/>
+          </w:tblCellMar>
+        </w:tblPrEx>
         <w:trPr>
           <w:cantSplit/>
           <w:tblHeader/>
@@ -1615,6 +1696,14 @@
         </w:tc>
       </w:tr>
       <w:tr>
+        <w:tblPrEx>
+          <w:tblCellMar>
+            <w:top w:w="0" w:type="dxa"/>
+            <w:left w:w="0" w:type="dxa"/>
+            <w:bottom w:w="0" w:type="dxa"/>
+            <w:right w:w="0" w:type="dxa"/>
+          </w:tblCellMar>
+        </w:tblPrEx>
         <w:trPr>
           <w:cantSplit/>
         </w:trPr>
@@ -1696,6 +1785,14 @@
         </w:tc>
       </w:tr>
       <w:tr>
+        <w:tblPrEx>
+          <w:tblCellMar>
+            <w:top w:w="0" w:type="dxa"/>
+            <w:left w:w="0" w:type="dxa"/>
+            <w:bottom w:w="0" w:type="dxa"/>
+            <w:right w:w="0" w:type="dxa"/>
+          </w:tblCellMar>
+        </w:tblPrEx>
         <w:trPr>
           <w:cantSplit/>
         </w:trPr>
@@ -1733,7 +1830,7 @@
                 <w:sz w:val="16"/>
                 <w:szCs w:val="16"/>
               </w:rPr>
-              <w:t>mai3800.fmb</w:t>
+              <w:t>mai3800.fmx</w:t>
             </w:r>
           </w:p>
         </w:tc>
@@ -1771,7 +1868,363 @@
                 <w:sz w:val="16"/>
                 <w:szCs w:val="16"/>
               </w:rPr>
-              <w:t>4.32.1.0</w:t>
+              <w:t>4.32.1.1</w:t>
+            </w:r>
+          </w:p>
+        </w:tc>
+      </w:tr>
+      <w:tr>
+        <w:tblPrEx>
+          <w:tblCellMar>
+            <w:top w:w="0" w:type="dxa"/>
+            <w:left w:w="0" w:type="dxa"/>
+            <w:bottom w:w="0" w:type="dxa"/>
+            <w:right w:w="0" w:type="dxa"/>
+          </w:tblCellMar>
+        </w:tblPrEx>
+        <w:trPr>
+          <w:cantSplit/>
+        </w:trPr>
+        <w:tc>
+          <w:tcPr>
+            <w:tcW w:w="3261" w:type="dxa"/>
+            <w:tcBorders>
+              <w:top w:val="single" w:sz="6" w:space="0" w:color="BFBFBF"/>
+              <w:left w:val="single" w:sz="4" w:space="0" w:color="BFBFBF"/>
+              <w:bottom w:val="single" w:sz="4" w:space="0" w:color="BFBFBF"/>
+              <w:right w:val="single" w:sz="6" w:space="0" w:color="BFBFBF"/>
+            </w:tcBorders>
+            <w:shd w:val="clear" w:color="auto" w:fill="FFFFFF"/>
+          </w:tcPr>
+          <w:p>
+            <w:pPr>
+              <w:keepLines/>
+              <w:widowControl w:val="0"/>
+              <w:autoSpaceDE w:val="0"/>
+              <w:autoSpaceDN w:val="0"/>
+              <w:adjustRightInd w:val="0"/>
+              <w:spacing w:after="0" w:line="240" w:lineRule="auto"/>
+              <w:ind w:left="108" w:right="107"/>
+              <w:rPr>
+                <w:rFonts w:ascii="Arial" w:hAnsi="Arial" w:cs="Arial"/>
+                <w:color w:val="000000"/>
+                <w:sz w:val="18"/>
+                <w:szCs w:val="18"/>
+              </w:rPr>
+            </w:pPr>
+            <w:r>
+              <w:rPr>
+                <w:rFonts w:ascii="Calibri" w:hAnsi="Calibri" w:cs="Calibri"/>
+                <w:color w:val="000000"/>
+                <w:sz w:val="16"/>
+                <w:szCs w:val="16"/>
+              </w:rPr>
+              <w:t>mai3801.fmx</w:t>
+            </w:r>
+          </w:p>
+        </w:tc>
+        <w:tc>
+          <w:tcPr>
+            <w:tcW w:w="1275" w:type="dxa"/>
+            <w:tcBorders>
+              <w:top w:val="single" w:sz="6" w:space="0" w:color="BFBFBF"/>
+              <w:left w:val="single" w:sz="6" w:space="0" w:color="BFBFBF"/>
+              <w:bottom w:val="single" w:sz="4" w:space="0" w:color="BFBFBF"/>
+              <w:right w:val="single" w:sz="4" w:space="0" w:color="BFBFBF"/>
+            </w:tcBorders>
+            <w:shd w:val="clear" w:color="auto" w:fill="FFFFFF"/>
+          </w:tcPr>
+          <w:p>
+            <w:pPr>
+              <w:keepLines/>
+              <w:widowControl w:val="0"/>
+              <w:autoSpaceDE w:val="0"/>
+              <w:autoSpaceDN w:val="0"/>
+              <w:adjustRightInd w:val="0"/>
+              <w:spacing w:after="0" w:line="240" w:lineRule="auto"/>
+              <w:ind w:left="109" w:right="92"/>
+              <w:rPr>
+                <w:rFonts w:ascii="Arial" w:hAnsi="Arial" w:cs="Arial"/>
+                <w:color w:val="000000"/>
+                <w:sz w:val="18"/>
+                <w:szCs w:val="18"/>
+              </w:rPr>
+            </w:pPr>
+            <w:r>
+              <w:rPr>
+                <w:rFonts w:ascii="Calibri" w:hAnsi="Calibri" w:cs="Calibri"/>
+                <w:color w:val="000000"/>
+                <w:sz w:val="16"/>
+                <w:szCs w:val="16"/>
+              </w:rPr>
+              <w:t>4.8.1.0</w:t>
+            </w:r>
+          </w:p>
+        </w:tc>
+      </w:tr>
+      <w:tr>
+        <w:tblPrEx>
+          <w:tblCellMar>
+            <w:top w:w="0" w:type="dxa"/>
+            <w:left w:w="0" w:type="dxa"/>
+            <w:bottom w:w="0" w:type="dxa"/>
+            <w:right w:w="0" w:type="dxa"/>
+          </w:tblCellMar>
+        </w:tblPrEx>
+        <w:trPr>
+          <w:cantSplit/>
+        </w:trPr>
+        <w:tc>
+          <w:tcPr>
+            <w:tcW w:w="3261" w:type="dxa"/>
+            <w:tcBorders>
+              <w:top w:val="single" w:sz="6" w:space="0" w:color="BFBFBF"/>
+              <w:left w:val="single" w:sz="4" w:space="0" w:color="BFBFBF"/>
+              <w:bottom w:val="single" w:sz="4" w:space="0" w:color="BFBFBF"/>
+              <w:right w:val="single" w:sz="6" w:space="0" w:color="BFBFBF"/>
+            </w:tcBorders>
+            <w:shd w:val="clear" w:color="auto" w:fill="FFFFFF"/>
+          </w:tcPr>
+          <w:p>
+            <w:pPr>
+              <w:keepLines/>
+              <w:widowControl w:val="0"/>
+              <w:autoSpaceDE w:val="0"/>
+              <w:autoSpaceDN w:val="0"/>
+              <w:adjustRightInd w:val="0"/>
+              <w:spacing w:after="0" w:line="240" w:lineRule="auto"/>
+              <w:ind w:left="108" w:right="107"/>
+              <w:rPr>
+                <w:rFonts w:ascii="Arial" w:hAnsi="Arial" w:cs="Arial"/>
+                <w:color w:val="000000"/>
+                <w:sz w:val="18"/>
+                <w:szCs w:val="18"/>
+              </w:rPr>
+            </w:pPr>
+            <w:r>
+              <w:rPr>
+                <w:rFonts w:ascii="Calibri" w:hAnsi="Calibri" w:cs="Calibri"/>
+                <w:color w:val="000000"/>
+                <w:sz w:val="16"/>
+                <w:szCs w:val="16"/>
+              </w:rPr>
+              <w:t>mai3856.fmx</w:t>
+            </w:r>
+          </w:p>
+        </w:tc>
+        <w:tc>
+          <w:tcPr>
+            <w:tcW w:w="1275" w:type="dxa"/>
+            <w:tcBorders>
+              <w:top w:val="single" w:sz="6" w:space="0" w:color="BFBFBF"/>
+              <w:left w:val="single" w:sz="6" w:space="0" w:color="BFBFBF"/>
+              <w:bottom w:val="single" w:sz="4" w:space="0" w:color="BFBFBF"/>
+              <w:right w:val="single" w:sz="4" w:space="0" w:color="BFBFBF"/>
+            </w:tcBorders>
+            <w:shd w:val="clear" w:color="auto" w:fill="FFFFFF"/>
+          </w:tcPr>
+          <w:p>
+            <w:pPr>
+              <w:keepLines/>
+              <w:widowControl w:val="0"/>
+              <w:autoSpaceDE w:val="0"/>
+              <w:autoSpaceDN w:val="0"/>
+              <w:adjustRightInd w:val="0"/>
+              <w:spacing w:after="0" w:line="240" w:lineRule="auto"/>
+              <w:ind w:left="109" w:right="92"/>
+              <w:rPr>
+                <w:rFonts w:ascii="Arial" w:hAnsi="Arial" w:cs="Arial"/>
+                <w:color w:val="000000"/>
+                <w:sz w:val="18"/>
+                <w:szCs w:val="18"/>
+              </w:rPr>
+            </w:pPr>
+            <w:r>
+              <w:rPr>
+                <w:rFonts w:ascii="Calibri" w:hAnsi="Calibri" w:cs="Calibri"/>
+                <w:color w:val="000000"/>
+                <w:sz w:val="16"/>
+                <w:szCs w:val="16"/>
+              </w:rPr>
+              <w:t>4.9</w:t>
+            </w:r>
+          </w:p>
+        </w:tc>
+      </w:tr>
+      <w:tr>
+        <w:tblPrEx>
+          <w:tblCellMar>
+            <w:top w:w="0" w:type="dxa"/>
+            <w:left w:w="0" w:type="dxa"/>
+            <w:bottom w:w="0" w:type="dxa"/>
+            <w:right w:w="0" w:type="dxa"/>
+          </w:tblCellMar>
+        </w:tblPrEx>
+        <w:trPr>
+          <w:cantSplit/>
+        </w:trPr>
+        <w:tc>
+          <w:tcPr>
+            <w:tcW w:w="3261" w:type="dxa"/>
+            <w:tcBorders>
+              <w:top w:val="single" w:sz="6" w:space="0" w:color="BFBFBF"/>
+              <w:left w:val="single" w:sz="4" w:space="0" w:color="BFBFBF"/>
+              <w:bottom w:val="single" w:sz="4" w:space="0" w:color="BFBFBF"/>
+              <w:right w:val="single" w:sz="6" w:space="0" w:color="BFBFBF"/>
+            </w:tcBorders>
+            <w:shd w:val="clear" w:color="auto" w:fill="FFFFFF"/>
+          </w:tcPr>
+          <w:p>
+            <w:pPr>
+              <w:keepLines/>
+              <w:widowControl w:val="0"/>
+              <w:autoSpaceDE w:val="0"/>
+              <w:autoSpaceDN w:val="0"/>
+              <w:adjustRightInd w:val="0"/>
+              <w:spacing w:after="0" w:line="240" w:lineRule="auto"/>
+              <w:ind w:left="108" w:right="107"/>
+              <w:rPr>
+                <w:rFonts w:ascii="Arial" w:hAnsi="Arial" w:cs="Arial"/>
+                <w:color w:val="000000"/>
+                <w:sz w:val="18"/>
+                <w:szCs w:val="18"/>
+              </w:rPr>
+            </w:pPr>
+            <w:r>
+              <w:rPr>
+                <w:rFonts w:ascii="Calibri" w:hAnsi="Calibri" w:cs="Calibri"/>
+                <w:color w:val="000000"/>
+                <w:sz w:val="16"/>
+                <w:szCs w:val="16"/>
+              </w:rPr>
+              <w:t>mai_4400_fix3.sql</w:t>
+            </w:r>
+          </w:p>
+        </w:tc>
+        <w:tc>
+          <w:tcPr>
+            <w:tcW w:w="1275" w:type="dxa"/>
+            <w:tcBorders>
+              <w:top w:val="single" w:sz="6" w:space="0" w:color="BFBFBF"/>
+              <w:left w:val="single" w:sz="6" w:space="0" w:color="BFBFBF"/>
+              <w:bottom w:val="single" w:sz="4" w:space="0" w:color="BFBFBF"/>
+              <w:right w:val="single" w:sz="4" w:space="0" w:color="BFBFBF"/>
+            </w:tcBorders>
+            <w:shd w:val="clear" w:color="auto" w:fill="FFFFFF"/>
+          </w:tcPr>
+          <w:p>
+            <w:pPr>
+              <w:keepLines/>
+              <w:widowControl w:val="0"/>
+              <w:autoSpaceDE w:val="0"/>
+              <w:autoSpaceDN w:val="0"/>
+              <w:adjustRightInd w:val="0"/>
+              <w:spacing w:after="0" w:line="240" w:lineRule="auto"/>
+              <w:ind w:left="109" w:right="92"/>
+              <w:rPr>
+                <w:rFonts w:ascii="Arial" w:hAnsi="Arial" w:cs="Arial"/>
+                <w:color w:val="000000"/>
+                <w:sz w:val="18"/>
+                <w:szCs w:val="18"/>
+              </w:rPr>
+            </w:pPr>
+            <w:r>
+              <w:rPr>
+                <w:rFonts w:ascii="Calibri" w:hAnsi="Calibri" w:cs="Calibri"/>
+                <w:color w:val="000000"/>
+                <w:sz w:val="16"/>
+                <w:szCs w:val="16"/>
+              </w:rPr>
+              <w:t>3.0</w:t>
+            </w:r>
+          </w:p>
+        </w:tc>
+      </w:tr>
+      <w:tr>
+        <w:tblPrEx>
+          <w:tblCellMar>
+            <w:top w:w="0" w:type="dxa"/>
+            <w:left w:w="0" w:type="dxa"/>
+            <w:bottom w:w="0" w:type="dxa"/>
+            <w:right w:w="0" w:type="dxa"/>
+          </w:tblCellMar>
+        </w:tblPrEx>
+        <w:trPr>
+          <w:cantSplit/>
+        </w:trPr>
+        <w:tc>
+          <w:tcPr>
+            <w:tcW w:w="3261" w:type="dxa"/>
+            <w:tcBorders>
+              <w:top w:val="single" w:sz="6" w:space="0" w:color="BFBFBF"/>
+              <w:left w:val="single" w:sz="4" w:space="0" w:color="BFBFBF"/>
+              <w:bottom w:val="single" w:sz="4" w:space="0" w:color="BFBFBF"/>
+              <w:right w:val="single" w:sz="6" w:space="0" w:color="BFBFBF"/>
+            </w:tcBorders>
+            <w:shd w:val="clear" w:color="auto" w:fill="FFFFFF"/>
+          </w:tcPr>
+          <w:p>
+            <w:pPr>
+              <w:keepLines/>
+              <w:widowControl w:val="0"/>
+              <w:autoSpaceDE w:val="0"/>
+              <w:autoSpaceDN w:val="0"/>
+              <w:adjustRightInd w:val="0"/>
+              <w:spacing w:after="0" w:line="240" w:lineRule="auto"/>
+              <w:ind w:left="108" w:right="107"/>
+              <w:rPr>
+                <w:rFonts w:ascii="Arial" w:hAnsi="Arial" w:cs="Arial"/>
+                <w:color w:val="000000"/>
+                <w:sz w:val="18"/>
+                <w:szCs w:val="18"/>
+              </w:rPr>
+            </w:pPr>
+            <w:r>
+              <w:rPr>
+                <w:rFonts w:ascii="Calibri" w:hAnsi="Calibri" w:cs="Calibri"/>
+                <w:color w:val="000000"/>
+                <w:sz w:val="16"/>
+                <w:szCs w:val="16"/>
+              </w:rPr>
+              <w:t>mai_wo_api.pkw</w:t>
+            </w:r>
+          </w:p>
+        </w:tc>
+        <w:tc>
+          <w:tcPr>
+            <w:tcW w:w="1275" w:type="dxa"/>
+            <w:tcBorders>
+              <w:top w:val="single" w:sz="6" w:space="0" w:color="BFBFBF"/>
+              <w:left w:val="single" w:sz="6" w:space="0" w:color="BFBFBF"/>
+              <w:bottom w:val="single" w:sz="4" w:space="0" w:color="BFBFBF"/>
+              <w:right w:val="single" w:sz="4" w:space="0" w:color="BFBFBF"/>
+            </w:tcBorders>
+            <w:shd w:val="clear" w:color="auto" w:fill="FFFFFF"/>
+          </w:tcPr>
+          <w:p>
+            <w:pPr>
+              <w:keepLines/>
+              <w:widowControl w:val="0"/>
+              <w:autoSpaceDE w:val="0"/>
+              <w:autoSpaceDN w:val="0"/>
+              <w:adjustRightInd w:val="0"/>
+              <w:spacing w:after="0" w:line="240" w:lineRule="auto"/>
+              <w:ind w:left="109" w:right="92"/>
+              <w:rPr>
+                <w:rFonts w:ascii="Arial" w:hAnsi="Arial" w:cs="Arial"/>
+                <w:color w:val="000000"/>
+                <w:sz w:val="18"/>
+                <w:szCs w:val="18"/>
+              </w:rPr>
+            </w:pPr>
+            <w:r>
+              <w:rPr>
+                <w:rFonts w:ascii="Calibri" w:hAnsi="Calibri" w:cs="Calibri"/>
+                <w:color w:val="000000"/>
+                <w:sz w:val="16"/>
+                <w:szCs w:val="16"/>
+              </w:rPr>
+              <w:t>3.23.1.2</w:t>
             </w:r>
           </w:p>
         </w:tc>
@@ -1990,16 +2443,7 @@
           <w:sz w:val="18"/>
           <w:szCs w:val="18"/>
         </w:rPr>
-        <w:t xml:space="preserve">Issues raised by Customers via </w:t>
-      </w:r>
-      <w:r>
-        <w:rPr>
-          <w:rFonts w:ascii="Arial" w:hAnsi="Arial" w:cs="Arial"/>
-          <w:color w:val="000000"/>
-          <w:sz w:val="18"/>
-          <w:szCs w:val="18"/>
-        </w:rPr>
-        <w:t>Bentley</w:t>
+        <w:t>Issues raised by Customers via Bentley</w:t>
       </w:r>
       <w:r>
         <w:rPr>
@@ -2039,16 +2483,7 @@
           <w:sz w:val="18"/>
           <w:szCs w:val="18"/>
         </w:rPr>
-        <w:t xml:space="preserve">Issues raised internally by </w:t>
-      </w:r>
-      <w:r>
-        <w:rPr>
-          <w:rFonts w:ascii="Arial" w:hAnsi="Arial" w:cs="Arial"/>
-          <w:color w:val="000000"/>
-          <w:sz w:val="18"/>
-          <w:szCs w:val="18"/>
-        </w:rPr>
-        <w:t>Bentley</w:t>
+        <w:t>Issues raised internally by Bentley</w:t>
       </w:r>
     </w:p>
     <w:p>
@@ -2109,6 +2544,14 @@
         <w:gridCol w:w="1134"/>
       </w:tblGrid>
       <w:tr>
+        <w:tblPrEx>
+          <w:tblCellMar>
+            <w:top w:w="0" w:type="dxa"/>
+            <w:left w:w="0" w:type="dxa"/>
+            <w:bottom w:w="0" w:type="dxa"/>
+            <w:right w:w="0" w:type="dxa"/>
+          </w:tblCellMar>
+        </w:tblPrEx>
         <w:trPr>
           <w:cantSplit/>
           <w:tblHeader/>
@@ -2291,6 +2734,14 @@
         </w:tc>
       </w:tr>
       <w:tr>
+        <w:tblPrEx>
+          <w:tblCellMar>
+            <w:top w:w="0" w:type="dxa"/>
+            <w:left w:w="0" w:type="dxa"/>
+            <w:bottom w:w="0" w:type="dxa"/>
+            <w:right w:w="0" w:type="dxa"/>
+          </w:tblCellMar>
+        </w:tblPrEx>
         <w:trPr>
           <w:cantSplit/>
         </w:trPr>
@@ -2366,7 +2817,7 @@
                 <w:sz w:val="16"/>
                 <w:szCs w:val="16"/>
               </w:rPr>
-              <w:t>Works Orders form (MAI3800) has</w:t>
+              <w:t>When creating a Work Order via locator, or via the Inspections form, the Work Order target date was being populated if manual</w:t>
             </w:r>
             <w:r>
               <w:rPr>
@@ -2375,7 +2826,7 @@
                 <w:sz w:val="16"/>
                 <w:szCs w:val="16"/>
               </w:rPr>
-              <w:t xml:space="preserve"> b</w:t>
+              <w:t xml:space="preserve"> entry was required (by specification of UPDWOTGT = 'Y'). Also, if Work Orders were being automatically created via the Inspection</w:t>
             </w:r>
             <w:r>
               <w:rPr>
@@ -2384,25 +2835,7 @@
                 <w:sz w:val="16"/>
                 <w:szCs w:val="16"/>
               </w:rPr>
-              <w:t>een modified to allow for manual input of Work Order target dates, rather than being automatically calculated.</w:t>
-            </w:r>
-            <w:r>
-              <w:rPr>
-                <w:rFonts w:ascii="Arial" w:hAnsi="Arial" w:cs="Arial"/>
-                <w:color w:val="000000"/>
-                <w:sz w:val="18"/>
-                <w:szCs w:val="18"/>
-              </w:rPr>
-              <w:br/>
-            </w:r>
-            <w:r>
-              <w:rPr>
-                <w:rFonts w:ascii="Calibri" w:hAnsi="Calibri" w:cs="Calibri"/>
-                <w:color w:val="000000"/>
-                <w:sz w:val="16"/>
-                <w:szCs w:val="16"/>
-              </w:rPr>
-              <w:t>Product option UPDWOTGT has been introduced to allow for the manual update. Setting the product option to 'Y' will allow manual update, otherwise the Work Order target date will be calculated, as specified in the Maintenance Manger Release notes for 4.4.0.0.</w:t>
+              <w:t xml:space="preserve"> Load, the date was also being populated if the product option was set and auto-instruction had not been specified in the Work Order Automation rules. Modifications have been made to overcome these problems.</w:t>
             </w:r>
           </w:p>
         </w:tc>
@@ -2445,6 +2878,140 @@
           </w:p>
         </w:tc>
       </w:tr>
+      <w:tr>
+        <w:tblPrEx>
+          <w:tblCellMar>
+            <w:top w:w="0" w:type="dxa"/>
+            <w:left w:w="0" w:type="dxa"/>
+            <w:bottom w:w="0" w:type="dxa"/>
+            <w:right w:w="0" w:type="dxa"/>
+          </w:tblCellMar>
+        </w:tblPrEx>
+        <w:trPr>
+          <w:cantSplit/>
+        </w:trPr>
+        <w:tc>
+          <w:tcPr>
+            <w:tcW w:w="1134" w:type="dxa"/>
+            <w:tcBorders>
+              <w:top w:val="single" w:sz="6" w:space="0" w:color="BFBFBF"/>
+              <w:left w:val="single" w:sz="4" w:space="0" w:color="BFBFBF"/>
+              <w:bottom w:val="single" w:sz="4" w:space="0" w:color="BFBFBF"/>
+              <w:right w:val="single" w:sz="6" w:space="0" w:color="BFBFBF"/>
+            </w:tcBorders>
+            <w:shd w:val="clear" w:color="auto" w:fill="FFFFFF"/>
+          </w:tcPr>
+          <w:p>
+            <w:pPr>
+              <w:keepLines/>
+              <w:widowControl w:val="0"/>
+              <w:autoSpaceDE w:val="0"/>
+              <w:autoSpaceDN w:val="0"/>
+              <w:adjustRightInd w:val="0"/>
+              <w:spacing w:after="0" w:line="240" w:lineRule="auto"/>
+              <w:ind w:left="108" w:right="94"/>
+              <w:rPr>
+                <w:rFonts w:ascii="Arial" w:hAnsi="Arial" w:cs="Arial"/>
+                <w:color w:val="000000"/>
+                <w:sz w:val="18"/>
+                <w:szCs w:val="18"/>
+              </w:rPr>
+            </w:pPr>
+            <w:r>
+              <w:rPr>
+                <w:rFonts w:ascii="Calibri" w:hAnsi="Calibri" w:cs="Calibri"/>
+                <w:color w:val="000000"/>
+                <w:sz w:val="16"/>
+                <w:szCs w:val="16"/>
+              </w:rPr>
+              <w:t>0111692</w:t>
+            </w:r>
+          </w:p>
+        </w:tc>
+        <w:tc>
+          <w:tcPr>
+            <w:tcW w:w="6378" w:type="dxa"/>
+            <w:tcBorders>
+              <w:top w:val="single" w:sz="6" w:space="0" w:color="BFBFBF"/>
+              <w:left w:val="single" w:sz="6" w:space="0" w:color="BFBFBF"/>
+              <w:bottom w:val="single" w:sz="4" w:space="0" w:color="BFBFBF"/>
+              <w:right w:val="single" w:sz="6" w:space="0" w:color="BFBFBF"/>
+            </w:tcBorders>
+            <w:shd w:val="clear" w:color="auto" w:fill="FFFFFF"/>
+          </w:tcPr>
+          <w:p>
+            <w:pPr>
+              <w:keepLines/>
+              <w:widowControl w:val="0"/>
+              <w:autoSpaceDE w:val="0"/>
+              <w:autoSpaceDN w:val="0"/>
+              <w:adjustRightInd w:val="0"/>
+              <w:spacing w:after="0" w:line="240" w:lineRule="auto"/>
+              <w:ind w:left="122" w:right="76"/>
+              <w:rPr>
+                <w:rFonts w:ascii="Arial" w:hAnsi="Arial" w:cs="Arial"/>
+                <w:color w:val="000000"/>
+                <w:sz w:val="18"/>
+                <w:szCs w:val="18"/>
+              </w:rPr>
+            </w:pPr>
+            <w:r>
+              <w:rPr>
+                <w:rFonts w:ascii="Calibri" w:hAnsi="Calibri" w:cs="Calibri"/>
+                <w:color w:val="000000"/>
+                <w:sz w:val="16"/>
+                <w:szCs w:val="16"/>
+              </w:rPr>
+              <w:t xml:space="preserve">When executing a query in Payment Approval form (MAI3856), previously entered criteria was not being cleared under certain circumstances.  </w:t>
+            </w:r>
+            <w:r>
+              <w:rPr>
+                <w:rFonts w:ascii="Calibri" w:hAnsi="Calibri" w:cs="Calibri"/>
+                <w:color w:val="000000"/>
+                <w:sz w:val="16"/>
+                <w:szCs w:val="16"/>
+              </w:rPr>
+              <w:t>The only way of resolving this was to exit the form, and re-enter the details. Also, % difference calculations being calculated</w:t>
+            </w:r>
+            <w:r>
+              <w:rPr>
+                <w:rFonts w:ascii="Calibri" w:hAnsi="Calibri" w:cs="Calibri"/>
+                <w:color w:val="000000"/>
+                <w:sz w:val="16"/>
+                <w:szCs w:val="16"/>
+              </w:rPr>
+              <w:t xml:space="preserve"> incorrectly. These issues have now been resolved</w:t>
+            </w:r>
+          </w:p>
+        </w:tc>
+        <w:tc>
+          <w:tcPr>
+            <w:tcW w:w="1134" w:type="dxa"/>
+            <w:tcBorders>
+              <w:top w:val="single" w:sz="6" w:space="0" w:color="BFBFBF"/>
+              <w:left w:val="single" w:sz="6" w:space="0" w:color="BFBFBF"/>
+              <w:bottom w:val="single" w:sz="4" w:space="0" w:color="BFBFBF"/>
+              <w:right w:val="single" w:sz="4" w:space="0" w:color="BFBFBF"/>
+            </w:tcBorders>
+            <w:shd w:val="clear" w:color="auto" w:fill="FFFFFF"/>
+          </w:tcPr>
+          <w:p>
+            <w:pPr>
+              <w:widowControl w:val="0"/>
+              <w:autoSpaceDE w:val="0"/>
+              <w:autoSpaceDN w:val="0"/>
+              <w:adjustRightInd w:val="0"/>
+              <w:spacing w:after="0" w:line="240" w:lineRule="auto"/>
+              <w:rPr>
+                <w:rFonts w:ascii="Arial" w:hAnsi="Arial" w:cs="Arial"/>
+                <w:color w:val="000000"/>
+                <w:sz w:val="18"/>
+                <w:szCs w:val="18"/>
+              </w:rPr>
+            </w:pPr>
+          </w:p>
+        </w:tc>
+      </w:tr>
     </w:tbl>
     <w:p>
       <w:pPr>
@@ -2466,344 +3033,8 @@
       <w:bookmarkEnd w:id="0"/>
       <w:bookmarkEnd w:id="1"/>
     </w:p>
-    <w:p>
-      <w:pPr>
-        <w:widowControl w:val="0"/>
-        <w:autoSpaceDE w:val="0"/>
-        <w:autoSpaceDN w:val="0"/>
-        <w:adjustRightInd w:val="0"/>
-        <w:spacing w:after="0" w:line="240" w:lineRule="auto"/>
-        <w:ind w:left="545" w:right="101"/>
-        <w:rPr>
-          <w:rFonts w:ascii="Arial" w:hAnsi="Arial" w:cs="Arial"/>
-          <w:color w:val="000000"/>
-          <w:sz w:val="18"/>
-          <w:szCs w:val="18"/>
-        </w:rPr>
-      </w:pPr>
-    </w:p>
-    <w:p>
-      <w:pPr>
-        <w:widowControl w:val="0"/>
-        <w:autoSpaceDE w:val="0"/>
-        <w:autoSpaceDN w:val="0"/>
-        <w:adjustRightInd w:val="0"/>
-        <w:spacing w:after="0" w:line="240" w:lineRule="auto"/>
-        <w:ind w:left="545" w:right="101"/>
-        <w:rPr>
-          <w:rFonts w:ascii="Arial" w:hAnsi="Arial" w:cs="Arial"/>
-          <w:color w:val="000000"/>
-          <w:sz w:val="18"/>
-          <w:szCs w:val="18"/>
-        </w:rPr>
-      </w:pPr>
-    </w:p>
-    <w:p>
-      <w:pPr>
-        <w:widowControl w:val="0"/>
-        <w:autoSpaceDE w:val="0"/>
-        <w:autoSpaceDN w:val="0"/>
-        <w:adjustRightInd w:val="0"/>
-        <w:spacing w:after="360" w:line="240" w:lineRule="auto"/>
-        <w:ind w:left="545" w:right="101" w:hanging="425"/>
-        <w:rPr>
-          <w:rFonts w:ascii="Arial" w:hAnsi="Arial" w:cs="Arial"/>
-          <w:color w:val="006361"/>
-          <w:sz w:val="30"/>
-          <w:szCs w:val="30"/>
-        </w:rPr>
-      </w:pPr>
-      <w:bookmarkStart w:id="2" w:name="_Toc308602183"/>
-      <w:r>
-        <w:rPr>
-          <w:rFonts w:ascii="Arial" w:hAnsi="Arial" w:cs="Arial"/>
-          <w:color w:val="006361"/>
-          <w:sz w:val="30"/>
-          <w:szCs w:val="30"/>
-        </w:rPr>
-        <w:t>Product Option UPDWOTGT</w:t>
-      </w:r>
-      <w:bookmarkEnd w:id="2"/>
-    </w:p>
-    <w:p>
-      <w:pPr>
-        <w:pStyle w:val="NormalIndent1"/>
-        <w:ind w:left="115" w:right="101"/>
-        <w:rPr>
-          <w:szCs w:val="18"/>
-          <w:lang w:val="en-US" w:eastAsia="en-US"/>
-        </w:rPr>
-      </w:pPr>
-      <w:r>
-        <w:rPr>
-          <w:szCs w:val="18"/>
-          <w:lang w:val="en-US" w:eastAsia="en-US"/>
-        </w:rPr>
-        <w:t xml:space="preserve">When the product option UPDWOTGT is set to ‘Y’ the Work Order Target date in MAI3800 will not be automatically calculated, based on the Work Order Line target dates and Work Order Priority, but will allow for manual specification. </w:t>
-      </w:r>
-    </w:p>
-    <w:p>
-      <w:pPr>
-        <w:pStyle w:val="NormalIndent1"/>
-        <w:ind w:left="115" w:right="101"/>
-        <w:rPr>
-          <w:szCs w:val="18"/>
-          <w:lang w:val="en-US" w:eastAsia="en-US"/>
-        </w:rPr>
-      </w:pPr>
-    </w:p>
-    <w:p>
-      <w:pPr>
-        <w:pStyle w:val="NormalIndent1"/>
-        <w:ind w:left="115" w:right="101"/>
-        <w:rPr>
-          <w:szCs w:val="18"/>
-          <w:lang w:val="en-US" w:eastAsia="en-US"/>
-        </w:rPr>
-      </w:pPr>
-      <w:r>
-        <w:rPr>
-          <w:szCs w:val="18"/>
-          <w:lang w:val="en-US" w:eastAsia="en-US"/>
-        </w:rPr>
-        <w:t>The Work Order Target date will only be populated if a Work Order Priority is entered. Otherwise, the value will be NULL requiring population before Authorisation or Instruction.</w:t>
-      </w:r>
-    </w:p>
-    <w:p>
-      <w:pPr>
-        <w:pStyle w:val="NormalIndent1"/>
-        <w:ind w:left="115" w:right="101"/>
-        <w:rPr>
-          <w:szCs w:val="18"/>
-          <w:lang w:val="en-US" w:eastAsia="en-US"/>
-        </w:rPr>
-      </w:pPr>
-    </w:p>
-    <w:p>
-      <w:pPr>
-        <w:pStyle w:val="NormalIndent1"/>
-        <w:ind w:left="115" w:right="101"/>
-        <w:rPr>
-          <w:szCs w:val="18"/>
-          <w:lang w:val="en-US" w:eastAsia="en-US"/>
-        </w:rPr>
-      </w:pPr>
-      <w:r>
-        <w:rPr>
-          <w:szCs w:val="18"/>
-          <w:lang w:val="en-US" w:eastAsia="en-US"/>
-        </w:rPr>
-        <w:t>The product option will be initially set to ‘N’.</w:t>
-      </w:r>
-    </w:p>
-    <w:p>
-      <w:pPr>
-        <w:pStyle w:val="NormalIndent1"/>
-        <w:ind w:left="115" w:right="101"/>
-        <w:rPr>
-          <w:szCs w:val="18"/>
-          <w:lang w:val="en-US" w:eastAsia="en-US"/>
-        </w:rPr>
-      </w:pPr>
-    </w:p>
-    <w:p>
-      <w:pPr>
-        <w:pStyle w:val="NormalIndent1"/>
-        <w:ind w:left="709"/>
-        <w:rPr>
-          <w:szCs w:val="18"/>
-          <w:lang w:val="en-US" w:eastAsia="en-US"/>
-        </w:rPr>
-      </w:pPr>
-    </w:p>
-    <w:p>
-      <w:pPr>
-        <w:pStyle w:val="NormalIndent1"/>
-        <w:ind w:left="0"/>
-        <w:jc w:val="center"/>
-        <w:rPr>
-          <w:szCs w:val="18"/>
-          <w:lang w:val="en-US" w:eastAsia="en-US"/>
-        </w:rPr>
-      </w:pPr>
-      <w:r>
-        <w:rPr>
-          <w:noProof/>
-          <w:szCs w:val="18"/>
-          <w:lang w:val="en-US" w:eastAsia="en-US"/>
-        </w:rPr>
-        <w:drawing>
-          <wp:inline distT="0" distB="0" distL="0" distR="0">
-            <wp:extent cx="4408805" cy="2888615"/>
-            <wp:effectExtent l="19050" t="0" r="0" b="0"/>
-            <wp:docPr id="1" name="Picture 1"/>
-            <wp:cNvGraphicFramePr>
-              <a:graphicFrameLocks xmlns:a="http://schemas.openxmlformats.org/drawingml/2006/main" noChangeAspect="1"/>
-            </wp:cNvGraphicFramePr>
-            <a:graphic xmlns:a="http://schemas.openxmlformats.org/drawingml/2006/main">
-              <a:graphicData uri="http://schemas.openxmlformats.org/drawingml/2006/picture">
-                <pic:pic xmlns:pic="http://schemas.openxmlformats.org/drawingml/2006/picture">
-                  <pic:nvPicPr>
-                    <pic:cNvPr id="0" name="Picture 1"/>
-                    <pic:cNvPicPr>
-                      <a:picLocks noChangeAspect="1" noChangeArrowheads="1"/>
-                    </pic:cNvPicPr>
-                  </pic:nvPicPr>
-                  <pic:blipFill>
-                    <a:blip r:embed="rId8"/>
-                    <a:srcRect/>
-                    <a:stretch>
-                      <a:fillRect/>
-                    </a:stretch>
-                  </pic:blipFill>
-                  <pic:spPr bwMode="auto">
-                    <a:xfrm>
-                      <a:off x="0" y="0"/>
-                      <a:ext cx="4408805" cy="2888615"/>
-                    </a:xfrm>
-                    <a:prstGeom prst="rect">
-                      <a:avLst/>
-                    </a:prstGeom>
-                    <a:noFill/>
-                    <a:ln w="9525">
-                      <a:noFill/>
-                      <a:miter lim="800000"/>
-                      <a:headEnd/>
-                      <a:tailEnd/>
-                    </a:ln>
-                  </pic:spPr>
-                </pic:pic>
-              </a:graphicData>
-            </a:graphic>
-          </wp:inline>
-        </w:drawing>
-      </w:r>
-    </w:p>
-    <w:p>
-      <w:pPr>
-        <w:pStyle w:val="NormalIndent1"/>
-        <w:rPr>
-          <w:szCs w:val="18"/>
-          <w:lang w:val="en-US" w:eastAsia="en-US"/>
-        </w:rPr>
-      </w:pPr>
-    </w:p>
-    <w:p>
-      <w:pPr>
-        <w:pStyle w:val="NormalIndent1"/>
-        <w:rPr>
-          <w:szCs w:val="18"/>
-          <w:lang w:val="en-US" w:eastAsia="en-US"/>
-        </w:rPr>
-      </w:pPr>
-    </w:p>
-    <w:p>
-      <w:pPr>
-        <w:pStyle w:val="NormalIndent1"/>
-        <w:ind w:left="115" w:right="101"/>
-        <w:rPr>
-          <w:szCs w:val="18"/>
-          <w:lang w:val="en-US" w:eastAsia="en-US"/>
-        </w:rPr>
-      </w:pPr>
-      <w:r>
-        <w:rPr>
-          <w:szCs w:val="18"/>
-          <w:lang w:val="en-US" w:eastAsia="en-US"/>
-        </w:rPr>
-        <w:t>This product option has two values:-</w:t>
-      </w:r>
-    </w:p>
-    <w:p>
-      <w:pPr>
-        <w:pStyle w:val="NormalIndent1"/>
-        <w:ind w:left="115" w:right="101"/>
-        <w:rPr>
-          <w:szCs w:val="18"/>
-          <w:lang w:val="en-US" w:eastAsia="en-US"/>
-        </w:rPr>
-      </w:pPr>
-    </w:p>
-    <w:p>
-      <w:pPr>
-        <w:widowControl w:val="0"/>
-        <w:numPr>
-          <w:ilvl w:val="0"/>
-          <w:numId w:val="32"/>
-        </w:numPr>
-        <w:tabs>
-          <w:tab w:val="left" w:pos="468"/>
-        </w:tabs>
-        <w:autoSpaceDE w:val="0"/>
-        <w:autoSpaceDN w:val="0"/>
-        <w:adjustRightInd w:val="0"/>
-        <w:spacing w:after="0" w:line="240" w:lineRule="auto"/>
-        <w:rPr>
-          <w:rFonts w:ascii="Arial" w:hAnsi="Arial" w:cs="Arial"/>
-          <w:color w:val="000000"/>
-          <w:sz w:val="18"/>
-          <w:szCs w:val="18"/>
-        </w:rPr>
-      </w:pPr>
-      <w:r>
-        <w:rPr>
-          <w:rFonts w:ascii="Arial" w:hAnsi="Arial" w:cs="Arial"/>
-          <w:color w:val="000000"/>
-          <w:sz w:val="18"/>
-          <w:szCs w:val="18"/>
-        </w:rPr>
-        <w:t>N = Work Order Target date is automatically populated</w:t>
-      </w:r>
-    </w:p>
-    <w:p>
-      <w:pPr>
-        <w:widowControl w:val="0"/>
-        <w:numPr>
-          <w:ilvl w:val="0"/>
-          <w:numId w:val="32"/>
-        </w:numPr>
-        <w:tabs>
-          <w:tab w:val="left" w:pos="468"/>
-        </w:tabs>
-        <w:autoSpaceDE w:val="0"/>
-        <w:autoSpaceDN w:val="0"/>
-        <w:adjustRightInd w:val="0"/>
-        <w:spacing w:after="0" w:line="240" w:lineRule="auto"/>
-        <w:rPr>
-          <w:rFonts w:ascii="Arial" w:hAnsi="Arial" w:cs="Arial"/>
-          <w:color w:val="000000"/>
-          <w:sz w:val="18"/>
-          <w:szCs w:val="18"/>
-        </w:rPr>
-      </w:pPr>
-      <w:r>
-        <w:rPr>
-          <w:rFonts w:ascii="Arial" w:hAnsi="Arial" w:cs="Arial"/>
-          <w:color w:val="000000"/>
-          <w:sz w:val="18"/>
-          <w:szCs w:val="18"/>
-        </w:rPr>
-        <w:t>Y = Work Order target date is not populated, and requires manual specification.</w:t>
-      </w:r>
-    </w:p>
-    <w:p>
-      <w:pPr>
-        <w:widowControl w:val="0"/>
-        <w:autoSpaceDE w:val="0"/>
-        <w:autoSpaceDN w:val="0"/>
-        <w:adjustRightInd w:val="0"/>
-        <w:spacing w:after="0" w:line="240" w:lineRule="auto"/>
-        <w:ind w:left="545" w:right="101"/>
-        <w:rPr>
-          <w:rFonts w:ascii="Arial" w:hAnsi="Arial" w:cs="Arial"/>
-          <w:color w:val="000000"/>
-          <w:sz w:val="18"/>
-          <w:szCs w:val="18"/>
-        </w:rPr>
-      </w:pPr>
-    </w:p>
     <w:sectPr>
-      <w:footerReference w:type="default" r:id="rId9"/>
+      <w:footerReference w:type="default" r:id="rId7"/>
       <w:pgSz w:w="11880" w:h="16820"/>
       <w:pgMar w:top="1420" w:right="1320" w:bottom="1420" w:left="1320" w:header="709" w:footer="709" w:gutter="0"/>
       <w:cols w:space="720"/>
@@ -2864,7 +3095,7 @@
         <w:sz w:val="14"/>
         <w:szCs w:val="14"/>
       </w:rPr>
-      <w:t xml:space="preserve">© </w:t>
+      <w:t>©</w:t>
     </w:r>
     <w:r>
       <w:rPr>
@@ -2873,7 +3104,7 @@
         <w:sz w:val="14"/>
         <w:szCs w:val="14"/>
       </w:rPr>
-      <w:t xml:space="preserve">Bentley Systems Inc., 2011. </w:t>
+      <w:t xml:space="preserve"> Bentley Systems Inc., 2011. </w:t>
     </w:r>
     <w:r>
       <w:rPr>
@@ -8119,119 +8350,6 @@
     </w:lvl>
   </w:abstractNum>
   <w:abstractNum w:abstractNumId="31">
-    <w:nsid w:val="65F65B40"/>
-    <w:multiLevelType w:val="hybridMultilevel"/>
-    <w:tmpl w:val="EC6EE7A4"/>
-    <w:lvl w:ilvl="0" w:tplc="04090001">
-      <w:start w:val="1"/>
-      <w:numFmt w:val="bullet"/>
-      <w:lvlText w:val=""/>
-      <w:lvlJc w:val="left"/>
-      <w:pPr>
-        <w:ind w:left="835" w:hanging="360"/>
-      </w:pPr>
-      <w:rPr>
-        <w:rFonts w:ascii="Symbol" w:hAnsi="Symbol" w:hint="default"/>
-      </w:rPr>
-    </w:lvl>
-    <w:lvl w:ilvl="1" w:tplc="04090003" w:tentative="1">
-      <w:start w:val="1"/>
-      <w:numFmt w:val="bullet"/>
-      <w:lvlText w:val="o"/>
-      <w:lvlJc w:val="left"/>
-      <w:pPr>
-        <w:ind w:left="1555" w:hanging="360"/>
-      </w:pPr>
-      <w:rPr>
-        <w:rFonts w:ascii="Courier New" w:hAnsi="Courier New" w:cs="Courier New" w:hint="default"/>
-      </w:rPr>
-    </w:lvl>
-    <w:lvl w:ilvl="2" w:tplc="04090005" w:tentative="1">
-      <w:start w:val="1"/>
-      <w:numFmt w:val="bullet"/>
-      <w:lvlText w:val=""/>
-      <w:lvlJc w:val="left"/>
-      <w:pPr>
-        <w:ind w:left="2275" w:hanging="360"/>
-      </w:pPr>
-      <w:rPr>
-        <w:rFonts w:ascii="Wingdings" w:hAnsi="Wingdings" w:hint="default"/>
-      </w:rPr>
-    </w:lvl>
-    <w:lvl w:ilvl="3" w:tplc="04090001" w:tentative="1">
-      <w:start w:val="1"/>
-      <w:numFmt w:val="bullet"/>
-      <w:lvlText w:val=""/>
-      <w:lvlJc w:val="left"/>
-      <w:pPr>
-        <w:ind w:left="2995" w:hanging="360"/>
-      </w:pPr>
-      <w:rPr>
-        <w:rFonts w:ascii="Symbol" w:hAnsi="Symbol" w:hint="default"/>
-      </w:rPr>
-    </w:lvl>
-    <w:lvl w:ilvl="4" w:tplc="04090003" w:tentative="1">
-      <w:start w:val="1"/>
-      <w:numFmt w:val="bullet"/>
-      <w:lvlText w:val="o"/>
-      <w:lvlJc w:val="left"/>
-      <w:pPr>
-        <w:ind w:left="3715" w:hanging="360"/>
-      </w:pPr>
-      <w:rPr>
-        <w:rFonts w:ascii="Courier New" w:hAnsi="Courier New" w:cs="Courier New" w:hint="default"/>
-      </w:rPr>
-    </w:lvl>
-    <w:lvl w:ilvl="5" w:tplc="04090005" w:tentative="1">
-      <w:start w:val="1"/>
-      <w:numFmt w:val="bullet"/>
-      <w:lvlText w:val=""/>
-      <w:lvlJc w:val="left"/>
-      <w:pPr>
-        <w:ind w:left="4435" w:hanging="360"/>
-      </w:pPr>
-      <w:rPr>
-        <w:rFonts w:ascii="Wingdings" w:hAnsi="Wingdings" w:hint="default"/>
-      </w:rPr>
-    </w:lvl>
-    <w:lvl w:ilvl="6" w:tplc="04090001" w:tentative="1">
-      <w:start w:val="1"/>
-      <w:numFmt w:val="bullet"/>
-      <w:lvlText w:val=""/>
-      <w:lvlJc w:val="left"/>
-      <w:pPr>
-        <w:ind w:left="5155" w:hanging="360"/>
-      </w:pPr>
-      <w:rPr>
-        <w:rFonts w:ascii="Symbol" w:hAnsi="Symbol" w:hint="default"/>
-      </w:rPr>
-    </w:lvl>
-    <w:lvl w:ilvl="7" w:tplc="04090003" w:tentative="1">
-      <w:start w:val="1"/>
-      <w:numFmt w:val="bullet"/>
-      <w:lvlText w:val="o"/>
-      <w:lvlJc w:val="left"/>
-      <w:pPr>
-        <w:ind w:left="5875" w:hanging="360"/>
-      </w:pPr>
-      <w:rPr>
-        <w:rFonts w:ascii="Courier New" w:hAnsi="Courier New" w:cs="Courier New" w:hint="default"/>
-      </w:rPr>
-    </w:lvl>
-    <w:lvl w:ilvl="8" w:tplc="04090005" w:tentative="1">
-      <w:start w:val="1"/>
-      <w:numFmt w:val="bullet"/>
-      <w:lvlText w:val=""/>
-      <w:lvlJc w:val="left"/>
-      <w:pPr>
-        <w:ind w:left="6595" w:hanging="360"/>
-      </w:pPr>
-      <w:rPr>
-        <w:rFonts w:ascii="Wingdings" w:hAnsi="Wingdings" w:hint="default"/>
-      </w:rPr>
-    </w:lvl>
-  </w:abstractNum>
-  <w:abstractNum w:abstractNumId="32">
     <w:nsid w:val="68A0157D"/>
     <w:multiLevelType w:val="multilevel"/>
     <w:tmpl w:val="00000097"/>
@@ -8395,7 +8513,7 @@
       </w:rPr>
     </w:lvl>
   </w:abstractNum>
-  <w:abstractNum w:abstractNumId="33">
+  <w:abstractNum w:abstractNumId="32">
     <w:nsid w:val="6D104BFD"/>
     <w:multiLevelType w:val="multilevel"/>
     <w:tmpl w:val="000000A1"/>
@@ -8559,7 +8677,7 @@
       </w:rPr>
     </w:lvl>
   </w:abstractNum>
-  <w:abstractNum w:abstractNumId="34">
+  <w:abstractNum w:abstractNumId="33">
     <w:nsid w:val="716C7B1A"/>
     <w:multiLevelType w:val="multilevel"/>
     <w:tmpl w:val="000000C9"/>
@@ -8749,7 +8867,7 @@
     <w:abstractNumId w:val="3"/>
   </w:num>
   <w:num w:numId="7">
-    <w:abstractNumId w:val="32"/>
+    <w:abstractNumId w:val="31"/>
   </w:num>
   <w:num w:numId="8">
     <w:abstractNumId w:val="15"/>
@@ -8758,7 +8876,7 @@
     <w:abstractNumId w:val="4"/>
   </w:num>
   <w:num w:numId="10">
-    <w:abstractNumId w:val="33"/>
+    <w:abstractNumId w:val="32"/>
   </w:num>
   <w:num w:numId="11">
     <w:abstractNumId w:val="25"/>
@@ -8827,43 +8945,10 @@
     <w:abstractNumId w:val="5"/>
   </w:num>
   <w:num w:numId="33">
-    <w:abstractNumId w:val="34"/>
+    <w:abstractNumId w:val="33"/>
   </w:num>
   <w:num w:numId="34">
     <w:abstractNumId w:val="20"/>
-  </w:num>
-  <w:num w:numId="35">
-    <w:abstractNumId w:val="34"/>
-    <w:lvlOverride w:ilvl="0">
-      <w:startOverride w:val="1"/>
-    </w:lvlOverride>
-    <w:lvlOverride w:ilvl="1">
-      <w:startOverride w:val="1"/>
-    </w:lvlOverride>
-    <w:lvlOverride w:ilvl="2">
-      <w:startOverride w:val="1"/>
-    </w:lvlOverride>
-    <w:lvlOverride w:ilvl="3">
-      <w:startOverride w:val="1"/>
-    </w:lvlOverride>
-    <w:lvlOverride w:ilvl="4">
-      <w:startOverride w:val="1"/>
-    </w:lvlOverride>
-    <w:lvlOverride w:ilvl="5">
-      <w:startOverride w:val="1"/>
-    </w:lvlOverride>
-    <w:lvlOverride w:ilvl="6">
-      <w:startOverride w:val="1"/>
-    </w:lvlOverride>
-    <w:lvlOverride w:ilvl="7">
-      <w:startOverride w:val="1"/>
-    </w:lvlOverride>
-    <w:lvlOverride w:ilvl="8">
-      <w:startOverride w:val="1"/>
-    </w:lvlOverride>
-  </w:num>
-  <w:num w:numId="36">
-    <w:abstractNumId w:val="31"/>
   </w:num>
 </w:numbering>
 </file>
@@ -9027,7 +9112,6 @@
   <w:style w:type="paragraph" w:default="1" w:styleId="Normal">
     <w:name w:val="Normal"/>
     <w:qFormat/>
-    <w:rsid w:val="009217C4"/>
   </w:style>
   <w:style w:type="character" w:default="1" w:styleId="DefaultParagraphFont">
     <w:name w:val="Default Paragraph Font"/>
@@ -9064,7 +9148,7 @@
     <w:uiPriority w:val="99"/>
     <w:semiHidden/>
     <w:unhideWhenUsed/>
-    <w:rsid w:val="008A23F4"/>
+    <w:rsid w:val="001E1FDA"/>
     <w:pPr>
       <w:tabs>
         <w:tab w:val="center" w:pos="4680"/>
@@ -9078,7 +9162,7 @@
     <w:link w:val="Header"/>
     <w:uiPriority w:val="99"/>
     <w:semiHidden/>
-    <w:rsid w:val="008A23F4"/>
+    <w:rsid w:val="001E1FDA"/>
   </w:style>
   <w:style w:type="paragraph" w:styleId="Footer">
     <w:name w:val="footer"/>
@@ -9087,7 +9171,7 @@
     <w:uiPriority w:val="99"/>
     <w:semiHidden/>
     <w:unhideWhenUsed/>
-    <w:rsid w:val="008A23F4"/>
+    <w:rsid w:val="001E1FDA"/>
     <w:pPr>
       <w:tabs>
         <w:tab w:val="center" w:pos="4680"/>
@@ -9101,128 +9185,7 @@
     <w:link w:val="Footer"/>
     <w:uiPriority w:val="99"/>
     <w:semiHidden/>
-    <w:rsid w:val="008A23F4"/>
-  </w:style>
-  <w:style w:type="paragraph" w:styleId="TOC4">
-    <w:name w:val="toc 4"/>
-    <w:basedOn w:val="Normal"/>
-    <w:next w:val="Normal"/>
-    <w:autoRedefine/>
-    <w:uiPriority w:val="39"/>
-    <w:semiHidden/>
-    <w:unhideWhenUsed/>
-    <w:rsid w:val="008A23F4"/>
-    <w:pPr>
-      <w:spacing w:after="0" w:line="240" w:lineRule="auto"/>
-      <w:ind w:left="3177" w:hanging="567"/>
-    </w:pPr>
-    <w:rPr>
-      <w:rFonts w:ascii="Arial" w:eastAsia="Times New Roman" w:hAnsi="Arial" w:cs="Times New Roman"/>
-      <w:b/>
-      <w:noProof/>
-      <w:color w:val="006666"/>
-      <w:sz w:val="18"/>
-      <w:szCs w:val="24"/>
-      <w:lang w:val="en-GB" w:eastAsia="en-GB"/>
-    </w:rPr>
-  </w:style>
-  <w:style w:type="character" w:customStyle="1" w:styleId="NormalIndent1Char">
-    <w:name w:val="Normal Indent 1 Char"/>
-    <w:link w:val="NormalIndent1"/>
-    <w:uiPriority w:val="99"/>
-    <w:locked/>
-    <w:rsid w:val="008A23F4"/>
-    <w:rPr>
-      <w:rFonts w:ascii="Arial" w:hAnsi="Arial" w:cs="Arial"/>
-      <w:color w:val="000000"/>
-      <w:sz w:val="18"/>
-      <w:lang w:val="en-GB" w:eastAsia="en-GB"/>
-    </w:rPr>
-  </w:style>
-  <w:style w:type="paragraph" w:customStyle="1" w:styleId="NormalIndent1">
-    <w:name w:val="Normal Indent 1"/>
-    <w:basedOn w:val="Normal"/>
-    <w:link w:val="NormalIndent1Char"/>
-    <w:uiPriority w:val="99"/>
-    <w:rsid w:val="008A23F4"/>
-    <w:pPr>
-      <w:autoSpaceDE w:val="0"/>
-      <w:autoSpaceDN w:val="0"/>
-      <w:adjustRightInd w:val="0"/>
-      <w:spacing w:after="0" w:line="240" w:lineRule="auto"/>
-      <w:ind w:left="425"/>
-    </w:pPr>
-    <w:rPr>
-      <w:rFonts w:ascii="Arial" w:hAnsi="Arial" w:cs="Arial"/>
-      <w:color w:val="000000"/>
-      <w:sz w:val="18"/>
-      <w:lang w:val="en-GB" w:eastAsia="en-GB"/>
-    </w:rPr>
-  </w:style>
-  <w:style w:type="paragraph" w:customStyle="1" w:styleId="ExorHeading2">
-    <w:name w:val="Exor Heading 2"/>
-    <w:next w:val="NormalIndent1"/>
-    <w:rsid w:val="008A23F4"/>
-    <w:pPr>
-      <w:spacing w:before="200" w:line="240" w:lineRule="auto"/>
-      <w:ind w:left="1197" w:hanging="567"/>
-    </w:pPr>
-    <w:rPr>
-      <w:rFonts w:ascii="Arial" w:eastAsia="Times New Roman" w:hAnsi="Arial" w:cs="Arial"/>
-      <w:b/>
-      <w:bCs/>
-      <w:color w:val="006666"/>
-      <w:lang w:val="en-GB"/>
-    </w:rPr>
-  </w:style>
-  <w:style w:type="paragraph" w:customStyle="1" w:styleId="ExorHeading">
-    <w:name w:val="Exor Heading"/>
-    <w:basedOn w:val="Normal"/>
-    <w:uiPriority w:val="99"/>
-    <w:rsid w:val="008A23F4"/>
-    <w:pPr>
-      <w:autoSpaceDE w:val="0"/>
-      <w:autoSpaceDN w:val="0"/>
-      <w:adjustRightInd w:val="0"/>
-      <w:spacing w:after="360" w:line="240" w:lineRule="auto"/>
-      <w:ind w:left="425" w:hanging="425"/>
-    </w:pPr>
-    <w:rPr>
-      <w:rFonts w:ascii="Arial" w:eastAsia="Times New Roman" w:hAnsi="Arial" w:cs="Times New Roman"/>
-      <w:color w:val="006361"/>
-      <w:sz w:val="30"/>
-      <w:szCs w:val="30"/>
-    </w:rPr>
-  </w:style>
-  <w:style w:type="paragraph" w:styleId="BalloonText">
-    <w:name w:val="Balloon Text"/>
-    <w:basedOn w:val="Normal"/>
-    <w:link w:val="BalloonTextChar"/>
-    <w:uiPriority w:val="99"/>
-    <w:semiHidden/>
-    <w:unhideWhenUsed/>
-    <w:rsid w:val="00053A0C"/>
-    <w:pPr>
-      <w:spacing w:after="0" w:line="240" w:lineRule="auto"/>
-    </w:pPr>
-    <w:rPr>
-      <w:rFonts w:ascii="Tahoma" w:hAnsi="Tahoma" w:cs="Tahoma"/>
-      <w:sz w:val="16"/>
-      <w:szCs w:val="16"/>
-    </w:rPr>
-  </w:style>
-  <w:style w:type="character" w:customStyle="1" w:styleId="BalloonTextChar">
-    <w:name w:val="Balloon Text Char"/>
-    <w:basedOn w:val="DefaultParagraphFont"/>
-    <w:link w:val="BalloonText"/>
-    <w:uiPriority w:val="99"/>
-    <w:semiHidden/>
-    <w:rsid w:val="00053A0C"/>
-    <w:rPr>
-      <w:rFonts w:ascii="Tahoma" w:hAnsi="Tahoma" w:cs="Tahoma"/>
-      <w:sz w:val="16"/>
-      <w:szCs w:val="16"/>
-    </w:rPr>
+    <w:rsid w:val="001E1FDA"/>
   </w:style>
 </w:styles>
 </file>
@@ -9508,16 +9471,4 @@
   <a:objectDefaults/>
   <a:extraClrSchemeLst/>
 </a:theme>
-</file>
-
-<file path=customXml/item1.xml><?xml version="1.0" encoding="utf-8"?>
-<b:Sources xmlns:b="http://schemas.openxmlformats.org/officeDocument/2006/bibliography" xmlns="http://schemas.openxmlformats.org/officeDocument/2006/bibliography" SelectedStyle="\APA.XSL" StyleName="APA"/>
-</file>
-
-<file path=customXml/itemProps1.xml><?xml version="1.0" encoding="utf-8"?>
-<ds:datastoreItem xmlns:ds="http://schemas.openxmlformats.org/officeDocument/2006/customXml" ds:itemID="{5209BA35-1776-4C04-8237-7BE9682BE427}">
-  <ds:schemaRefs>
-    <ds:schemaRef ds:uri="http://schemas.openxmlformats.org/officeDocument/2006/bibliography"/>
-  </ds:schemaRefs>
-</ds:datastoreItem>
 </file>
</xml_diff>

<commit_message>
Added package mai into the mix and new log details associated with addition
git-svn-id: svn://127.0.0.1/mai@2770 521c773d-b55a-d943-8648-67ffa5d26747
</commit_message>
<xml_diff>
--- a/trunk/doc/readme_mai_4400_fix3.docx
+++ b/trunk/doc/readme_mai_4400_fix3.docx
@@ -1692,6 +1692,87 @@
               <w:spacing w:after="0" w:line="240" w:lineRule="auto"/>
               <w:ind w:left="108" w:right="107"/>
               <w:rPr>
+                <w:rFonts w:ascii="Calibri" w:hAnsi="Calibri" w:cs="Calibri"/>
+                <w:color w:val="000000"/>
+                <w:sz w:val="16"/>
+                <w:szCs w:val="16"/>
+              </w:rPr>
+            </w:pPr>
+            <w:r>
+              <w:rPr>
+                <w:rFonts w:ascii="Calibri" w:hAnsi="Calibri" w:cs="Calibri"/>
+                <w:color w:val="000000"/>
+                <w:sz w:val="16"/>
+                <w:szCs w:val="16"/>
+              </w:rPr>
+              <w:t>mai.pkw</w:t>
+            </w:r>
+          </w:p>
+        </w:tc>
+        <w:tc>
+          <w:tcPr>
+            <w:tcW w:w="1275" w:type="dxa"/>
+            <w:tcBorders>
+              <w:top w:val="single" w:sz="6" w:space="0" w:color="BFBFBF"/>
+              <w:left w:val="single" w:sz="6" w:space="0" w:color="BFBFBF"/>
+              <w:bottom w:val="single" w:sz="4" w:space="0" w:color="BFBFBF"/>
+              <w:right w:val="single" w:sz="4" w:space="0" w:color="BFBFBF"/>
+            </w:tcBorders>
+            <w:shd w:val="clear" w:color="auto" w:fill="FFFFFF"/>
+          </w:tcPr>
+          <w:p>
+            <w:pPr>
+              <w:keepLines/>
+              <w:widowControl w:val="0"/>
+              <w:autoSpaceDE w:val="0"/>
+              <w:autoSpaceDN w:val="0"/>
+              <w:adjustRightInd w:val="0"/>
+              <w:spacing w:after="0" w:line="240" w:lineRule="auto"/>
+              <w:ind w:left="109" w:right="92"/>
+              <w:rPr>
+                <w:rFonts w:ascii="Calibri" w:hAnsi="Calibri" w:cs="Calibri"/>
+                <w:color w:val="000000"/>
+                <w:sz w:val="16"/>
+                <w:szCs w:val="16"/>
+              </w:rPr>
+            </w:pPr>
+            <w:r>
+              <w:rPr>
+                <w:rFonts w:ascii="Calibri" w:hAnsi="Calibri" w:cs="Calibri"/>
+                <w:color w:val="000000"/>
+                <w:sz w:val="16"/>
+                <w:szCs w:val="16"/>
+              </w:rPr>
+              <w:t>2.22.1.0</w:t>
+            </w:r>
+          </w:p>
+        </w:tc>
+      </w:tr>
+      <w:tr>
+        <w:trPr>
+          <w:cantSplit/>
+        </w:trPr>
+        <w:tc>
+          <w:tcPr>
+            <w:tcW w:w="3261" w:type="dxa"/>
+            <w:tcBorders>
+              <w:top w:val="single" w:sz="6" w:space="0" w:color="BFBFBF"/>
+              <w:left w:val="single" w:sz="4" w:space="0" w:color="BFBFBF"/>
+              <w:bottom w:val="single" w:sz="4" w:space="0" w:color="BFBFBF"/>
+              <w:right w:val="single" w:sz="6" w:space="0" w:color="BFBFBF"/>
+            </w:tcBorders>
+            <w:shd w:val="clear" w:color="auto" w:fill="FFFFFF"/>
+          </w:tcPr>
+          <w:p>
+            <w:pPr>
+              <w:keepLines/>
+              <w:widowControl w:val="0"/>
+              <w:autoSpaceDE w:val="0"/>
+              <w:autoSpaceDN w:val="0"/>
+              <w:adjustRightInd w:val="0"/>
+              <w:spacing w:after="0" w:line="240" w:lineRule="auto"/>
+              <w:ind w:left="108" w:right="107"/>
+              <w:rPr>
                 <w:rFonts w:ascii="Arial" w:hAnsi="Arial" w:cs="Arial"/>
                 <w:color w:val="000000"/>
                 <w:sz w:val="18"/>
@@ -1995,7 +2076,7 @@
                 <w:sz w:val="16"/>
                 <w:szCs w:val="16"/>
               </w:rPr>
-              <w:t>1</w:t>
+              <w:t>2</w:t>
             </w:r>
           </w:p>
         </w:tc>
@@ -2630,22 +2711,6 @@
         <w:autoSpaceDE w:val="0"/>
         <w:autoSpaceDN w:val="0"/>
         <w:adjustRightInd w:val="0"/>
-        <w:spacing w:after="0" w:line="240" w:lineRule="auto"/>
-        <w:ind w:left="120" w:right="101"/>
-        <w:rPr>
-          <w:rFonts w:ascii="Arial" w:hAnsi="Arial" w:cs="Arial"/>
-          <w:color w:val="000000"/>
-          <w:sz w:val="18"/>
-          <w:szCs w:val="18"/>
-        </w:rPr>
-      </w:pPr>
-    </w:p>
-    <w:p>
-      <w:pPr>
-        <w:widowControl w:val="0"/>
-        <w:autoSpaceDE w:val="0"/>
-        <w:autoSpaceDN w:val="0"/>
-        <w:adjustRightInd w:val="0"/>
         <w:spacing w:before="200" w:line="240" w:lineRule="auto"/>
         <w:ind w:left="1112" w:right="101" w:hanging="567"/>
         <w:rPr>
@@ -2992,6 +3057,114 @@
             <w:tcBorders>
               <w:top w:val="single" w:sz="6" w:space="0" w:color="BFBFBF"/>
               <w:left w:val="single" w:sz="4" w:space="0" w:color="BFBFBF"/>
+              <w:bottom w:val="single" w:sz="6" w:space="0" w:color="BFBFBF"/>
+              <w:right w:val="single" w:sz="6" w:space="0" w:color="BFBFBF"/>
+            </w:tcBorders>
+            <w:shd w:val="clear" w:color="auto" w:fill="FFFFFF"/>
+          </w:tcPr>
+          <w:p>
+            <w:pPr>
+              <w:keepLines/>
+              <w:widowControl w:val="0"/>
+              <w:autoSpaceDE w:val="0"/>
+              <w:autoSpaceDN w:val="0"/>
+              <w:adjustRightInd w:val="0"/>
+              <w:spacing w:after="0" w:line="240" w:lineRule="auto"/>
+              <w:ind w:left="108" w:right="94"/>
+              <w:rPr>
+                <w:rFonts w:ascii="Arial" w:hAnsi="Arial" w:cs="Arial"/>
+                <w:color w:val="000000"/>
+                <w:sz w:val="18"/>
+                <w:szCs w:val="18"/>
+              </w:rPr>
+            </w:pPr>
+            <w:r>
+              <w:rPr>
+                <w:rFonts w:ascii="Calibri" w:hAnsi="Calibri" w:cs="Calibri"/>
+                <w:color w:val="000000"/>
+                <w:sz w:val="16"/>
+                <w:szCs w:val="16"/>
+              </w:rPr>
+              <w:t>0111692</w:t>
+            </w:r>
+          </w:p>
+        </w:tc>
+        <w:tc>
+          <w:tcPr>
+            <w:tcW w:w="6378" w:type="dxa"/>
+            <w:tcBorders>
+              <w:top w:val="single" w:sz="6" w:space="0" w:color="BFBFBF"/>
+              <w:left w:val="single" w:sz="6" w:space="0" w:color="BFBFBF"/>
+              <w:bottom w:val="single" w:sz="6" w:space="0" w:color="BFBFBF"/>
+              <w:right w:val="single" w:sz="6" w:space="0" w:color="BFBFBF"/>
+            </w:tcBorders>
+            <w:shd w:val="clear" w:color="auto" w:fill="FFFFFF"/>
+          </w:tcPr>
+          <w:p>
+            <w:pPr>
+              <w:keepLines/>
+              <w:widowControl w:val="0"/>
+              <w:autoSpaceDE w:val="0"/>
+              <w:autoSpaceDN w:val="0"/>
+              <w:adjustRightInd w:val="0"/>
+              <w:spacing w:after="0" w:line="240" w:lineRule="auto"/>
+              <w:ind w:left="122" w:right="76"/>
+              <w:rPr>
+                <w:rFonts w:ascii="Arial" w:hAnsi="Arial" w:cs="Arial"/>
+                <w:color w:val="000000"/>
+                <w:sz w:val="18"/>
+                <w:szCs w:val="18"/>
+              </w:rPr>
+            </w:pPr>
+            <w:r>
+              <w:rPr>
+                <w:rFonts w:ascii="Calibri" w:hAnsi="Calibri" w:cs="Calibri"/>
+                <w:color w:val="000000"/>
+                <w:sz w:val="16"/>
+                <w:szCs w:val="16"/>
+              </w:rPr>
+              <w:t>When executing a query in Payment Approval form (MAI3856), previously entered criteria was not being cleared under certain circumstances.  The only way of resolving this was to exit the form, and re-enter the details. Also, % difference calculations being calculated incorrectly. These issues have now been resolved</w:t>
+            </w:r>
+          </w:p>
+        </w:tc>
+        <w:tc>
+          <w:tcPr>
+            <w:tcW w:w="1134" w:type="dxa"/>
+            <w:tcBorders>
+              <w:top w:val="single" w:sz="6" w:space="0" w:color="BFBFBF"/>
+              <w:left w:val="single" w:sz="6" w:space="0" w:color="BFBFBF"/>
+              <w:bottom w:val="single" w:sz="6" w:space="0" w:color="BFBFBF"/>
+              <w:right w:val="single" w:sz="4" w:space="0" w:color="BFBFBF"/>
+            </w:tcBorders>
+            <w:shd w:val="clear" w:color="auto" w:fill="FFFFFF"/>
+          </w:tcPr>
+          <w:p>
+            <w:pPr>
+              <w:widowControl w:val="0"/>
+              <w:autoSpaceDE w:val="0"/>
+              <w:autoSpaceDN w:val="0"/>
+              <w:adjustRightInd w:val="0"/>
+              <w:spacing w:after="0" w:line="240" w:lineRule="auto"/>
+              <w:rPr>
+                <w:rFonts w:ascii="Arial" w:hAnsi="Arial" w:cs="Arial"/>
+                <w:color w:val="000000"/>
+                <w:sz w:val="18"/>
+                <w:szCs w:val="18"/>
+              </w:rPr>
+            </w:pPr>
+          </w:p>
+        </w:tc>
+      </w:tr>
+      <w:tr>
+        <w:trPr>
+          <w:cantSplit/>
+        </w:trPr>
+        <w:tc>
+          <w:tcPr>
+            <w:tcW w:w="1134" w:type="dxa"/>
+            <w:tcBorders>
+              <w:top w:val="single" w:sz="6" w:space="0" w:color="BFBFBF"/>
+              <w:left w:val="single" w:sz="4" w:space="0" w:color="BFBFBF"/>
               <w:bottom w:val="single" w:sz="4" w:space="0" w:color="BFBFBF"/>
               <w:right w:val="single" w:sz="6" w:space="0" w:color="BFBFBF"/>
             </w:tcBorders>
@@ -3007,10 +3180,10 @@
               <w:spacing w:after="0" w:line="240" w:lineRule="auto"/>
               <w:ind w:left="108" w:right="94"/>
               <w:rPr>
-                <w:rFonts w:ascii="Arial" w:hAnsi="Arial" w:cs="Arial"/>
-                <w:color w:val="000000"/>
-                <w:sz w:val="18"/>
-                <w:szCs w:val="18"/>
+                <w:rFonts w:ascii="Calibri" w:hAnsi="Calibri" w:cs="Calibri"/>
+                <w:color w:val="000000"/>
+                <w:sz w:val="16"/>
+                <w:szCs w:val="16"/>
               </w:rPr>
             </w:pPr>
             <w:r>
@@ -3020,7 +3193,7 @@
                 <w:sz w:val="16"/>
                 <w:szCs w:val="16"/>
               </w:rPr>
-              <w:t>0111692</w:t>
+              <w:t>0111747</w:t>
             </w:r>
           </w:p>
         </w:tc>
@@ -3037,28 +3210,13 @@
           </w:tcPr>
           <w:p>
             <w:pPr>
-              <w:keepLines/>
-              <w:widowControl w:val="0"/>
-              <w:autoSpaceDE w:val="0"/>
-              <w:autoSpaceDN w:val="0"/>
-              <w:adjustRightInd w:val="0"/>
-              <w:spacing w:after="0" w:line="240" w:lineRule="auto"/>
-              <w:ind w:left="122" w:right="76"/>
-              <w:rPr>
-                <w:rFonts w:ascii="Arial" w:hAnsi="Arial" w:cs="Arial"/>
-                <w:color w:val="000000"/>
-                <w:sz w:val="18"/>
-                <w:szCs w:val="18"/>
-              </w:rPr>
+              <w:pStyle w:val="c49"/>
             </w:pPr>
             <w:r>
               <w:rPr>
-                <w:rFonts w:ascii="Calibri" w:hAnsi="Calibri" w:cs="Calibri"/>
-                <w:color w:val="000000"/>
-                <w:sz w:val="16"/>
-                <w:szCs w:val="16"/>
-              </w:rPr>
-              <w:t>When executing a query in Payment Approval form (MAI3856), previously entered criteria was not being cleared under certain circumstances.  The only way of resolving this was to exit the form, and re-enter the details. Also, % difference calculations being calculated incorrectly. These issues have now been resolved</w:t>
+                <w:rStyle w:val="c291"/>
+              </w:rPr>
+              <w:t>When selecting a defect on to a Work Order using Works Orders form (MAI3800) error message 'Unexpected error occurred ORA-00923: FROM keyword not found where expected.' was being produced. Changes have been made to resolve this</w:t>
             </w:r>
           </w:p>
         </w:tc>
@@ -3098,7 +3256,7 @@
         <w:autoSpaceDN w:val="0"/>
         <w:adjustRightInd w:val="0"/>
         <w:spacing w:after="0" w:line="240" w:lineRule="auto"/>
-        <w:ind w:left="545" w:right="101"/>
+        <w:ind w:right="101"/>
         <w:rPr>
           <w:rFonts w:ascii="Arial" w:hAnsi="Arial" w:cs="Arial"/>
           <w:color w:val="000000"/>
@@ -9515,6 +9673,31 @@
       <w:szCs w:val="16"/>
     </w:rPr>
   </w:style>
+  <w:style w:type="paragraph" w:customStyle="1" w:styleId="c49">
+    <w:name w:val="c49"/>
+    <w:basedOn w:val="Normal"/>
+    <w:rsid w:val="00C67CF0"/>
+    <w:pPr>
+      <w:spacing w:after="0" w:line="185" w:lineRule="atLeast"/>
+      <w:ind w:left="122" w:right="76"/>
+    </w:pPr>
+    <w:rPr>
+      <w:rFonts w:ascii="Times New Roman" w:eastAsia="Times New Roman" w:hAnsi="Times New Roman" w:cs="Times New Roman"/>
+      <w:sz w:val="24"/>
+      <w:szCs w:val="24"/>
+    </w:rPr>
+  </w:style>
+  <w:style w:type="character" w:customStyle="1" w:styleId="c291">
+    <w:name w:val="c291"/>
+    <w:basedOn w:val="DefaultParagraphFont"/>
+    <w:rsid w:val="00C67CF0"/>
+    <w:rPr>
+      <w:rFonts w:ascii="Calibri" w:hAnsi="Calibri" w:cs="Calibri" w:hint="default"/>
+      <w:color w:val="000000"/>
+      <w:sz w:val="16"/>
+      <w:szCs w:val="16"/>
+    </w:rPr>
+  </w:style>
 </w:styles>
 </file>
 

</xml_diff>